<commit_message>
Rev B Dokumentation, noch nicht fertig fehlt bissl was
</commit_message>
<xml_diff>
--- a/2324_5AHEL_DA_SumoBots_V1.1_revMZ.docx
+++ b/2324_5AHEL_DA_SumoBots_V1.1_revMZ.docx
@@ -11843,6 +11843,8 @@
       <w:bookmarkStart w:id="222" w:name="_Toc151709264"/>
       <w:bookmarkStart w:id="223" w:name="_Toc153538111"/>
       <w:bookmarkStart w:id="224" w:name="_Toc153713207"/>
+      <w:bookmarkStart w:id="225" w:name="_Ref155682449"/>
+      <w:bookmarkStart w:id="226" w:name="_Ref155682462"/>
       <w:r>
         <w:lastRenderedPageBreak/>
         <w:t>Hardware-Design Roboter</w:t>
@@ -11853,6 +11855,8 @@
       </w:r>
       <w:bookmarkEnd w:id="223"/>
       <w:bookmarkEnd w:id="224"/>
+      <w:bookmarkEnd w:id="225"/>
+      <w:bookmarkEnd w:id="226"/>
     </w:p>
     <w:p/>
     <w:p>
@@ -11975,7 +11979,7 @@
         <w:pStyle w:val="Beschriftung"/>
         <w:jc w:val="center"/>
       </w:pPr>
-      <w:bookmarkStart w:id="225" w:name="_Toc153713153"/>
+      <w:bookmarkStart w:id="227" w:name="_Toc153713153"/>
       <w:r>
         <w:t xml:space="preserve">Abbildung </w:t>
       </w:r>
@@ -12003,7 +12007,7 @@
       <w:r>
         <w:t xml:space="preserve"> Blockschaltbild von Roboter Rev A</w:t>
       </w:r>
-      <w:bookmarkEnd w:id="225"/>
+      <w:bookmarkEnd w:id="227"/>
       <w:r>
         <w:t xml:space="preserve"> V1.00</w:t>
       </w:r>
@@ -12301,9 +12305,9 @@
           <w:lang w:val="fr-FR"/>
         </w:rPr>
       </w:pPr>
-      <w:bookmarkStart w:id="226" w:name="_Toc150703082"/>
-      <w:bookmarkStart w:id="227" w:name="_Toc153538112"/>
-      <w:bookmarkStart w:id="228" w:name="_Toc153713208"/>
+      <w:bookmarkStart w:id="228" w:name="_Toc150703082"/>
+      <w:bookmarkStart w:id="229" w:name="_Toc153538112"/>
+      <w:bookmarkStart w:id="230" w:name="_Toc153713208"/>
       <w:proofErr w:type="spellStart"/>
       <w:r>
         <w:rPr>
@@ -12326,7 +12330,7 @@
         </w:rPr>
         <w:t>Rev</w:t>
       </w:r>
-      <w:bookmarkEnd w:id="226"/>
+      <w:bookmarkEnd w:id="228"/>
       <w:r>
         <w:rPr>
           <w:lang w:val="fr-FR"/>
@@ -12340,8 +12344,8 @@
         </w:rPr>
         <w:t xml:space="preserve"> A V1.00 </w:t>
       </w:r>
-      <w:bookmarkEnd w:id="227"/>
-      <w:bookmarkEnd w:id="228"/>
+      <w:bookmarkEnd w:id="229"/>
+      <w:bookmarkEnd w:id="230"/>
       <w:r>
         <w:rPr>
           <w:lang w:val="fr-FR"/>
@@ -12476,8 +12480,8 @@
         <w:pStyle w:val="Beschriftung"/>
         <w:jc w:val="center"/>
       </w:pPr>
-      <w:bookmarkStart w:id="229" w:name="_Toc153713154"/>
-      <w:bookmarkStart w:id="230" w:name="_Ref155546818"/>
+      <w:bookmarkStart w:id="231" w:name="_Toc153713154"/>
+      <w:bookmarkStart w:id="232" w:name="_Ref155546818"/>
       <w:r>
         <w:t xml:space="preserve">Abbildung </w:t>
       </w:r>
@@ -12505,8 +12509,8 @@
       <w:r>
         <w:t xml:space="preserve"> Roboter Rev A V1.00 PCB</w:t>
       </w:r>
-      <w:bookmarkEnd w:id="229"/>
-      <w:bookmarkEnd w:id="230"/>
+      <w:bookmarkEnd w:id="231"/>
+      <w:bookmarkEnd w:id="232"/>
     </w:p>
     <w:p/>
     <w:p>
@@ -12806,31 +12810,20 @@
       <w:pPr>
         <w:pStyle w:val="berschrift3"/>
       </w:pPr>
+      <w:bookmarkStart w:id="233" w:name="_Ref155684037"/>
+      <w:bookmarkStart w:id="234" w:name="_Ref155684107"/>
       <w:r>
         <w:lastRenderedPageBreak/>
-        <w:t>Roboter Revision A V1.00</w:t>
-      </w:r>
+        <w:t xml:space="preserve">Roboter Revision A V1.00 </w:t>
+      </w:r>
+      <w:bookmarkEnd w:id="233"/>
+      <w:r>
+        <w:t>Erkenntnisse</w:t>
+      </w:r>
+      <w:bookmarkEnd w:id="234"/>
       <w:r>
         <w:t xml:space="preserve"> </w:t>
       </w:r>
-      <w:r>
-        <w:rPr>
-          <w:color w:val="FFD966" w:themeColor="accent4" w:themeTint="99"/>
-        </w:rPr>
-        <w:t>Erkenntnisse?? (gefundene Fehler</w:t>
-      </w:r>
-      <w:r>
-        <w:rPr>
-          <w:color w:val="FFD966" w:themeColor="accent4" w:themeTint="99"/>
-        </w:rPr>
-        <w:t>, Korrektur der Fehler</w:t>
-      </w:r>
-      <w:r>
-        <w:rPr>
-          <w:color w:val="FFD966" w:themeColor="accent4" w:themeTint="99"/>
-        </w:rPr>
-        <w:t>)</w:t>
-      </w:r>
     </w:p>
     <w:p/>
     <w:p>
@@ -12919,17 +12912,29 @@
     <w:p>
       <w:pPr>
         <w:jc w:val="both"/>
+        <w:rPr>
+          <w:color w:val="00B0F0"/>
+        </w:rPr>
       </w:pPr>
       <w:proofErr w:type="spellStart"/>
       <w:r>
+        <w:rPr>
+          <w:color w:val="00B0F0"/>
+        </w:rPr>
         <w:t>Xx</w:t>
       </w:r>
       <w:proofErr w:type="spellEnd"/>
       <w:r>
+        <w:rPr>
+          <w:color w:val="00B0F0"/>
+        </w:rPr>
         <w:t xml:space="preserve"> Bild von der Rückseite der Platine </w:t>
       </w:r>
       <w:proofErr w:type="spellStart"/>
       <w:r>
+        <w:rPr>
+          <w:color w:val="00B0F0"/>
+        </w:rPr>
         <w:t>xX</w:t>
       </w:r>
       <w:proofErr w:type="spellEnd"/>
@@ -12952,20 +12957,11 @@
     <w:p>
       <w:pPr>
         <w:jc w:val="both"/>
-        <w:rPr>
-          <w:color w:val="00B0F0"/>
-        </w:rPr>
-      </w:pPr>
-      <w:r>
-        <w:rPr>
-          <w:color w:val="00B0F0"/>
-        </w:rPr>
+      </w:pPr>
+      <w:r>
         <w:t>Mit der anschließenden bestückten Platine konnte die Kommunikation, samt der Fernsteuerung des Motorshields getestet werden und resultierte eine erfolgreiche Schaltung.</w:t>
       </w:r>
       <w:r>
-        <w:rPr>
-          <w:color w:val="00B0F0"/>
-        </w:rPr>
         <w:t xml:space="preserve"> </w:t>
       </w:r>
     </w:p>
@@ -12979,10 +12975,10 @@
           <w:lang w:val="fr-FR"/>
         </w:rPr>
       </w:pPr>
-      <w:bookmarkStart w:id="231" w:name="_Toc153538113"/>
-      <w:bookmarkStart w:id="232" w:name="_Toc153713209"/>
-      <w:bookmarkStart w:id="233" w:name="_Toc151709266"/>
-      <w:bookmarkStart w:id="234" w:name="_Ref151934875"/>
+      <w:bookmarkStart w:id="235" w:name="_Toc153538113"/>
+      <w:bookmarkStart w:id="236" w:name="_Toc153713209"/>
+      <w:bookmarkStart w:id="237" w:name="_Toc151709266"/>
+      <w:bookmarkStart w:id="238" w:name="_Ref151934875"/>
       <w:proofErr w:type="spellStart"/>
       <w:r>
         <w:rPr>
@@ -13025,29 +13021,29 @@
         </w:rPr>
         <w:t xml:space="preserve"> A</w:t>
       </w:r>
-      <w:bookmarkEnd w:id="231"/>
-      <w:bookmarkEnd w:id="232"/>
-    </w:p>
-    <w:p>
-      <w:pPr>
-        <w:rPr>
-          <w:lang w:val="fr-FR"/>
-        </w:rPr>
-      </w:pPr>
-    </w:p>
-    <w:p>
-      <w:pPr>
-        <w:pStyle w:val="berschrift3"/>
-      </w:pPr>
-      <w:bookmarkStart w:id="235" w:name="_Toc153538114"/>
-      <w:bookmarkStart w:id="236" w:name="_Toc153713210"/>
-      <w:r>
-        <w:t>Motorshield</w:t>
-      </w:r>
-      <w:bookmarkEnd w:id="233"/>
-      <w:bookmarkEnd w:id="234"/>
       <w:bookmarkEnd w:id="235"/>
       <w:bookmarkEnd w:id="236"/>
+    </w:p>
+    <w:p>
+      <w:pPr>
+        <w:rPr>
+          <w:lang w:val="fr-FR"/>
+        </w:rPr>
+      </w:pPr>
+    </w:p>
+    <w:p>
+      <w:pPr>
+        <w:pStyle w:val="berschrift3"/>
+      </w:pPr>
+      <w:bookmarkStart w:id="239" w:name="_Toc153538114"/>
+      <w:bookmarkStart w:id="240" w:name="_Toc153713210"/>
+      <w:r>
+        <w:t>Motorshield</w:t>
+      </w:r>
+      <w:bookmarkEnd w:id="237"/>
+      <w:bookmarkEnd w:id="238"/>
+      <w:bookmarkEnd w:id="239"/>
+      <w:bookmarkEnd w:id="240"/>
     </w:p>
     <w:p/>
     <w:p>
@@ -13210,7 +13206,7 @@
         <w:pStyle w:val="Beschriftung"/>
         <w:jc w:val="center"/>
       </w:pPr>
-      <w:bookmarkStart w:id="237" w:name="_Toc153713155"/>
+      <w:bookmarkStart w:id="241" w:name="_Toc153713155"/>
       <w:r>
         <w:t xml:space="preserve">Abbildung </w:t>
       </w:r>
@@ -13238,7 +13234,7 @@
       <w:r>
         <w:t xml:space="preserve"> Motorshield-Blockschaltbild</w:t>
       </w:r>
-      <w:bookmarkEnd w:id="237"/>
+      <w:bookmarkEnd w:id="241"/>
     </w:p>
     <w:p>
       <w:pPr>
@@ -13471,15 +13467,15 @@
       <w:pPr>
         <w:pStyle w:val="berschrift3"/>
       </w:pPr>
-      <w:bookmarkStart w:id="238" w:name="_Toc151709267"/>
-      <w:bookmarkStart w:id="239" w:name="_Toc153538115"/>
-      <w:bookmarkStart w:id="240" w:name="_Toc153713211"/>
+      <w:bookmarkStart w:id="242" w:name="_Toc151709267"/>
+      <w:bookmarkStart w:id="243" w:name="_Toc153538115"/>
+      <w:bookmarkStart w:id="244" w:name="_Toc153713211"/>
       <w:r>
         <w:t>H-Brücke</w:t>
       </w:r>
-      <w:bookmarkEnd w:id="238"/>
-      <w:bookmarkEnd w:id="239"/>
-      <w:bookmarkEnd w:id="240"/>
+      <w:bookmarkEnd w:id="242"/>
+      <w:bookmarkEnd w:id="243"/>
+      <w:bookmarkEnd w:id="244"/>
     </w:p>
     <w:p/>
     <w:p>
@@ -13577,7 +13573,7 @@
         <w:pStyle w:val="Beschriftung"/>
         <w:jc w:val="center"/>
       </w:pPr>
-      <w:bookmarkStart w:id="241" w:name="_Toc153713156"/>
+      <w:bookmarkStart w:id="245" w:name="_Toc153713156"/>
       <w:r>
         <w:t xml:space="preserve">Abbildung </w:t>
       </w:r>
@@ -13622,7 +13618,7 @@
       <w:r>
         <w:t>)</w:t>
       </w:r>
-      <w:bookmarkEnd w:id="241"/>
+      <w:bookmarkEnd w:id="245"/>
     </w:p>
     <w:p/>
     <w:p>
@@ -13669,8 +13665,8 @@
           <w:lang w:val="en-US"/>
         </w:rPr>
       </w:pPr>
-      <w:bookmarkStart w:id="242" w:name="_Toc153538116"/>
-      <w:bookmarkStart w:id="243" w:name="_Toc153713212"/>
+      <w:bookmarkStart w:id="246" w:name="_Toc153538116"/>
+      <w:bookmarkStart w:id="247" w:name="_Toc153713212"/>
       <w:r>
         <w:rPr>
           <w:lang w:val="en-US"/>
@@ -13696,8 +13692,8 @@
         </w:rPr>
         <w:t>Funkmodul</w:t>
       </w:r>
-      <w:bookmarkEnd w:id="242"/>
-      <w:bookmarkEnd w:id="243"/>
+      <w:bookmarkEnd w:id="246"/>
+      <w:bookmarkEnd w:id="247"/>
       <w:proofErr w:type="spellEnd"/>
     </w:p>
     <w:p>
@@ -13765,7 +13761,7 @@
                                 <w:szCs w:val="24"/>
                               </w:rPr>
                             </w:pPr>
-                            <w:bookmarkStart w:id="244" w:name="_Toc153713157"/>
+                            <w:bookmarkStart w:id="248" w:name="_Toc153713157"/>
                             <w:r>
                               <w:t xml:space="preserve">Abbildung </w:t>
                             </w:r>
@@ -13793,7 +13789,7 @@
                             <w:r>
                               <w:t xml:space="preserve"> NRF24L01+ Funkmodul</w:t>
                             </w:r>
-                            <w:bookmarkEnd w:id="244"/>
+                            <w:bookmarkEnd w:id="248"/>
                           </w:p>
                         </w:txbxContent>
                       </wps:txbx>
@@ -13814,11 +13810,7 @@
           </mc:Choice>
           <mc:Fallback>
             <w:pict>
-              <v:shapetype w14:anchorId="2A7B22C2" id="_x0000_t202" coordsize="21600,21600" o:spt="202" path="m,l,21600r21600,l21600,xe">
-                <v:stroke joinstyle="miter"/>
-                <v:path gradientshapeok="t" o:connecttype="rect"/>
-              </v:shapetype>
-              <v:shape id="Textfeld 1" o:spid="_x0000_s1028" type="#_x0000_t202" style="position:absolute;left:0;text-align:left;margin-left:-23.5pt;margin-top:192.85pt;width:181.85pt;height:.05pt;z-index:251661313;visibility:visible;mso-wrap-style:square;mso-width-percent:0;mso-wrap-distance-left:9pt;mso-wrap-distance-top:0;mso-wrap-distance-right:9pt;mso-wrap-distance-bottom:0;mso-position-horizontal:absolute;mso-position-horizontal-relative:text;mso-position-vertical:absolute;mso-position-vertical-relative:text;mso-width-percent:0;mso-width-relative:margin;v-text-anchor:top" o:gfxdata="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" stroked="f">
+              <v:shape w14:anchorId="2A7B22C2" id="Textfeld 1" o:spid="_x0000_s1028" type="#_x0000_t202" style="position:absolute;left:0;text-align:left;margin-left:-23.5pt;margin-top:192.85pt;width:181.85pt;height:.05pt;z-index:251661313;visibility:visible;mso-wrap-style:square;mso-width-percent:0;mso-wrap-distance-left:9pt;mso-wrap-distance-top:0;mso-wrap-distance-right:9pt;mso-wrap-distance-bottom:0;mso-position-horizontal:absolute;mso-position-horizontal-relative:text;mso-position-vertical:absolute;mso-position-vertical-relative:text;mso-width-percent:0;mso-width-relative:margin;v-text-anchor:top" o:gfxdata="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" stroked="f">
                 <v:textbox style="mso-fit-shape-to-text:t" inset="0,0,0,0">
                   <w:txbxContent>
                     <w:p>
@@ -13831,7 +13823,7 @@
                           <w:szCs w:val="24"/>
                         </w:rPr>
                       </w:pPr>
-                      <w:bookmarkStart w:id="245" w:name="_Toc153713157"/>
+                      <w:bookmarkStart w:id="249" w:name="_Toc153713157"/>
                       <w:r>
                         <w:t xml:space="preserve">Abbildung </w:t>
                       </w:r>
@@ -13859,7 +13851,7 @@
                       <w:r>
                         <w:t xml:space="preserve"> NRF24L01+ Funkmodul</w:t>
                       </w:r>
-                      <w:bookmarkEnd w:id="245"/>
+                      <w:bookmarkEnd w:id="249"/>
                     </w:p>
                   </w:txbxContent>
                 </v:textbox>
@@ -14110,7 +14102,7 @@
         <w:pStyle w:val="Beschriftung"/>
         <w:jc w:val="center"/>
       </w:pPr>
-      <w:bookmarkStart w:id="246" w:name="_Toc153713158"/>
+      <w:bookmarkStart w:id="250" w:name="_Toc153713158"/>
       <w:r>
         <w:t xml:space="preserve">Abbildung </w:t>
       </w:r>
@@ -14138,7 +14130,16 @@
       <w:r>
         <w:t xml:space="preserve"> NRF24L01 Blockschaltbild</w:t>
       </w:r>
-      <w:bookmarkEnd w:id="246"/>
+      <w:bookmarkEnd w:id="250"/>
+      <w:r>
+        <w:t xml:space="preserve"> (</w:t>
+      </w:r>
+      <w:r>
+        <w:t>https://www.sparkfun.com/datasheets/Components/SMD/nRF24L01Pluss_Preliminary_Product_Specification_v1_0.pdf</w:t>
+      </w:r>
+      <w:r>
+        <w:t>)</w:t>
+      </w:r>
     </w:p>
     <w:p/>
     <w:p>
@@ -14323,13 +14324,13 @@
       <w:pPr>
         <w:pStyle w:val="berschrift4"/>
       </w:pPr>
-      <w:bookmarkStart w:id="247" w:name="_Toc153538118"/>
-      <w:bookmarkStart w:id="248" w:name="_Toc153713213"/>
+      <w:bookmarkStart w:id="251" w:name="_Toc153538118"/>
+      <w:bookmarkStart w:id="252" w:name="_Toc153713213"/>
       <w:r>
         <w:t>Spannungsversorgung des Funkmoduls</w:t>
       </w:r>
-      <w:bookmarkEnd w:id="247"/>
-      <w:bookmarkEnd w:id="248"/>
+      <w:bookmarkEnd w:id="251"/>
+      <w:bookmarkEnd w:id="252"/>
     </w:p>
     <w:p/>
     <w:p>
@@ -14404,7 +14405,7 @@
         <w:pStyle w:val="Beschriftung"/>
         <w:jc w:val="center"/>
       </w:pPr>
-      <w:bookmarkStart w:id="249" w:name="_Toc153713159"/>
+      <w:bookmarkStart w:id="253" w:name="_Toc153713159"/>
       <w:r>
         <w:t xml:space="preserve">Abbildung </w:t>
       </w:r>
@@ -14432,7 +14433,7 @@
       <w:r>
         <w:t xml:space="preserve"> 3,3V-Längsreglerschaltung</w:t>
       </w:r>
-      <w:bookmarkEnd w:id="249"/>
+      <w:bookmarkEnd w:id="253"/>
     </w:p>
     <w:p>
       <w:pPr>
@@ -14479,14 +14480,14 @@
       <w:pPr>
         <w:pStyle w:val="berschrift4"/>
       </w:pPr>
-      <w:bookmarkStart w:id="250" w:name="_Toc153713214"/>
+      <w:bookmarkStart w:id="254" w:name="_Toc153713214"/>
       <w:r>
         <w:t xml:space="preserve">Spannungsschwankungen </w:t>
       </w:r>
       <w:r>
         <w:t>des NRF24L01</w:t>
       </w:r>
-      <w:bookmarkEnd w:id="250"/>
+      <w:bookmarkEnd w:id="254"/>
     </w:p>
     <w:p>
       <w:pPr>
@@ -14606,7 +14607,7 @@
         <w:pStyle w:val="Beschriftung"/>
         <w:jc w:val="center"/>
       </w:pPr>
-      <w:bookmarkStart w:id="251" w:name="_Toc153713160"/>
+      <w:bookmarkStart w:id="255" w:name="_Toc153713160"/>
       <w:r>
         <w:t xml:space="preserve">Abbildung </w:t>
       </w:r>
@@ -14634,7 +14635,7 @@
       <w:r>
         <w:t xml:space="preserve"> NRF24L01 Messung der Spannungsversorgung</w:t>
       </w:r>
-      <w:bookmarkEnd w:id="251"/>
+      <w:bookmarkEnd w:id="255"/>
     </w:p>
     <w:p/>
     <w:p>
@@ -14756,7 +14757,7 @@
           <w:noProof/>
         </w:rPr>
       </w:pPr>
-      <w:bookmarkStart w:id="252" w:name="_Toc153713161"/>
+      <w:bookmarkStart w:id="256" w:name="_Toc153713161"/>
       <w:r>
         <w:t xml:space="preserve">Abbildung </w:t>
       </w:r>
@@ -14793,7 +14794,7 @@
         </w:rPr>
         <w:t xml:space="preserve"> mit C = 10µF Elko und Logiksignal</w:t>
       </w:r>
-      <w:bookmarkEnd w:id="252"/>
+      <w:bookmarkEnd w:id="256"/>
     </w:p>
     <w:p>
       <w:pPr>
@@ -14857,8 +14858,8 @@
           <w:lang w:val="en-US"/>
         </w:rPr>
       </w:pPr>
-      <w:bookmarkStart w:id="253" w:name="_Toc153538117"/>
-      <w:bookmarkStart w:id="254" w:name="_Toc153713215"/>
+      <w:bookmarkStart w:id="257" w:name="_Toc153538117"/>
+      <w:bookmarkStart w:id="258" w:name="_Toc153713215"/>
       <w:r>
         <w:rPr>
           <w:lang w:val="en-US"/>
@@ -14866,8 +14867,8 @@
         <w:lastRenderedPageBreak/>
         <w:t>Serial Peripheral Interface Bus</w:t>
       </w:r>
-      <w:bookmarkEnd w:id="253"/>
-      <w:bookmarkEnd w:id="254"/>
+      <w:bookmarkEnd w:id="257"/>
+      <w:bookmarkEnd w:id="258"/>
       <w:r>
         <w:rPr>
           <w:lang w:val="en-US"/>
@@ -14989,7 +14990,7 @@
         <w:pStyle w:val="Beschriftung"/>
         <w:jc w:val="center"/>
       </w:pPr>
-      <w:bookmarkStart w:id="255" w:name="_Toc153713162"/>
+      <w:bookmarkStart w:id="259" w:name="_Toc153713162"/>
       <w:r>
         <w:t xml:space="preserve">Abbildung </w:t>
       </w:r>
@@ -15028,7 +15029,7 @@
       <w:r>
         <w:t>)</w:t>
       </w:r>
-      <w:bookmarkEnd w:id="255"/>
+      <w:bookmarkEnd w:id="259"/>
     </w:p>
     <w:p/>
     <w:p>
@@ -15125,7 +15126,7 @@
         <w:pStyle w:val="Beschriftung"/>
         <w:jc w:val="center"/>
       </w:pPr>
-      <w:bookmarkStart w:id="256" w:name="_Toc153713163"/>
+      <w:bookmarkStart w:id="260" w:name="_Toc153713163"/>
       <w:r>
         <w:t xml:space="preserve">Abbildung </w:t>
       </w:r>
@@ -15164,7 +15165,7 @@
       <w:r>
         <w:t>)</w:t>
       </w:r>
-      <w:bookmarkEnd w:id="256"/>
+      <w:bookmarkEnd w:id="260"/>
     </w:p>
     <w:p>
       <w:pPr>
@@ -15250,7 +15251,7 @@
         <w:pStyle w:val="Beschriftung"/>
         <w:jc w:val="center"/>
       </w:pPr>
-      <w:bookmarkStart w:id="257" w:name="_Toc153713164"/>
+      <w:bookmarkStart w:id="261" w:name="_Toc153713164"/>
       <w:r>
         <w:t xml:space="preserve">Abbildung </w:t>
       </w:r>
@@ -15284,7 +15285,7 @@
       <w:r>
         <w:t>)</w:t>
       </w:r>
-      <w:bookmarkEnd w:id="257"/>
+      <w:bookmarkEnd w:id="261"/>
     </w:p>
     <w:p>
       <w:pPr>
@@ -15353,21 +15354,70 @@
           <w:color w:val="00B050"/>
         </w:rPr>
       </w:pPr>
+      <w:r>
+        <w:rPr>
+          <w:color w:val="00B050"/>
+        </w:rPr>
+        <w:tab/>
+      </w:r>
     </w:p>
     <w:p>
       <w:pPr>
         <w:pStyle w:val="berschrift3"/>
-      </w:pPr>
-      <w:r>
+        <w:rPr>
+          <w:lang w:val="nl-NL"/>
+        </w:rPr>
+      </w:pPr>
+      <w:r>
+        <w:rPr>
+          <w:lang w:val="nl-NL"/>
+        </w:rPr>
         <w:t xml:space="preserve"> </w:t>
       </w:r>
-      <w:bookmarkStart w:id="258" w:name="_Toc153538119"/>
-      <w:bookmarkStart w:id="259" w:name="_Toc153713216"/>
+      <w:bookmarkStart w:id="262" w:name="_Toc153538119"/>
+      <w:bookmarkStart w:id="263" w:name="_Toc153713216"/>
+      <w:r>
+        <w:rPr>
+          <w:lang w:val="nl-NL"/>
+        </w:rPr>
+        <w:t>In-System-Programming Hardware-S</w:t>
+      </w:r>
+      <w:r>
+        <w:rPr>
+          <w:lang w:val="nl-NL"/>
+        </w:rPr>
+        <w:t>etup</w:t>
+      </w:r>
+    </w:p>
+    <w:p>
+      <w:pPr>
+        <w:rPr>
+          <w:lang w:val="nl-NL"/>
+        </w:rPr>
+      </w:pPr>
+      <w:r>
+        <w:rPr>
+          <w:lang w:val="nl-NL"/>
+        </w:rPr>
+        <w:t>XXX</w:t>
+      </w:r>
+    </w:p>
+    <w:p>
+      <w:pPr>
+        <w:rPr>
+          <w:lang w:val="nl-NL"/>
+        </w:rPr>
+      </w:pPr>
+    </w:p>
+    <w:p>
+      <w:pPr>
+        <w:pStyle w:val="berschrift3"/>
+      </w:pPr>
       <w:r>
         <w:t>Pierce-Oszillator</w:t>
       </w:r>
-      <w:bookmarkEnd w:id="258"/>
-      <w:bookmarkEnd w:id="259"/>
+      <w:bookmarkEnd w:id="262"/>
+      <w:bookmarkEnd w:id="263"/>
     </w:p>
     <w:p/>
     <w:p>
@@ -15451,7 +15501,7 @@
         <w:pStyle w:val="Beschriftung"/>
         <w:jc w:val="center"/>
       </w:pPr>
-      <w:bookmarkStart w:id="260" w:name="_Toc153713165"/>
+      <w:bookmarkStart w:id="264" w:name="_Toc153713165"/>
       <w:r>
         <w:t xml:space="preserve">Abbildung </w:t>
       </w:r>
@@ -15493,7 +15543,7 @@
       <w:r>
         <w:t>)</w:t>
       </w:r>
-      <w:bookmarkEnd w:id="260"/>
+      <w:bookmarkEnd w:id="264"/>
     </w:p>
     <w:p>
       <w:pPr>
@@ -15524,7 +15574,14 @@
         <w:rPr>
           <w:color w:val="00B050"/>
         </w:rPr>
-        <w:t xml:space="preserve"> Die Kondensatoren sind in der Regel parallel zum Quarz geschaltet. Sie dienen dazu, die nötige Kapazität für die Schwingungsbildung des Quarzes bereitzustellen. </w:t>
+        <w:t xml:space="preserve"> </w:t>
+      </w:r>
+      <w:r>
+        <w:rPr>
+          <w:color w:val="00B050"/>
+        </w:rPr>
+        <w:lastRenderedPageBreak/>
+        <w:t xml:space="preserve">Die Kondensatoren sind in der Regel parallel zum Quarz geschaltet. Sie dienen dazu, die nötige Kapazität für die Schwingungsbildung des Quarzes bereitzustellen. </w:t>
       </w:r>
       <w:r>
         <w:rPr>
@@ -15536,14 +15593,7 @@
         <w:rPr>
           <w:color w:val="00B050"/>
         </w:rPr>
-        <w:t xml:space="preserve"> In einigen Schaltungen werden Widerstände parallel zu den </w:t>
-      </w:r>
-      <w:r>
-        <w:rPr>
-          <w:color w:val="00B050"/>
-        </w:rPr>
-        <w:lastRenderedPageBreak/>
-        <w:t>Kondensatoren geschaltet, um die Impedanz des Oszillators zu beeinflussen. Die Widerstände können dazu beitragen, die Schwingungsfrequenz zu stabilisieren und unerwünschte Schwingungsmoden zu unterdrücken. Der Inverter U</w:t>
+        <w:t xml:space="preserve"> In einigen Schaltungen werden Widerstände parallel zu den Kondensatoren geschaltet, um die Impedanz des Oszillators zu beeinflussen. Die Widerstände können dazu beitragen, die Schwingungsfrequenz zu stabilisieren und unerwünschte Schwingungsmoden zu unterdrücken. Der Inverter U</w:t>
       </w:r>
       <w:r>
         <w:rPr>
@@ -15648,7 +15698,7 @@
         <w:pStyle w:val="Beschriftung"/>
         <w:jc w:val="center"/>
       </w:pPr>
-      <w:bookmarkStart w:id="261" w:name="_Toc153713166"/>
+      <w:bookmarkStart w:id="265" w:name="_Toc153713166"/>
       <w:r>
         <w:t xml:space="preserve">Abbildung </w:t>
       </w:r>
@@ -15676,7 +15726,7 @@
       <w:r>
         <w:t xml:space="preserve"> Oszillatorschaltung beim ATMEGA2560</w:t>
       </w:r>
-      <w:bookmarkEnd w:id="261"/>
+      <w:bookmarkEnd w:id="265"/>
     </w:p>
     <w:p>
       <w:pPr>
@@ -15741,35 +15791,92 @@
       <w:r>
         <w:br w:type="page"/>
       </w:r>
-      <w:bookmarkStart w:id="262" w:name="_Toc151709269"/>
+      <w:bookmarkStart w:id="266" w:name="_Toc151709269"/>
     </w:p>
     <w:p>
       <w:pPr>
         <w:pStyle w:val="berschrift2"/>
       </w:pPr>
-      <w:bookmarkStart w:id="263" w:name="_Toc153538120"/>
-      <w:bookmarkStart w:id="264" w:name="_Toc153713217"/>
+      <w:bookmarkStart w:id="267" w:name="_Toc153538120"/>
+      <w:bookmarkStart w:id="268" w:name="_Toc153713217"/>
       <w:r>
         <w:lastRenderedPageBreak/>
         <w:t>Hardware-Design Roboter Revision B</w:t>
       </w:r>
-      <w:bookmarkEnd w:id="263"/>
-      <w:bookmarkEnd w:id="264"/>
+      <w:bookmarkEnd w:id="267"/>
+      <w:bookmarkEnd w:id="268"/>
     </w:p>
     <w:p/>
     <w:p>
-      <w:proofErr w:type="spellStart"/>
-      <w:r>
-        <w:t>Xx</w:t>
-      </w:r>
-      <w:r>
-        <w:t>xTextxx</w:t>
-      </w:r>
-      <w:r>
-        <w:t>xxx</w:t>
-      </w:r>
-      <w:proofErr w:type="spellEnd"/>
-    </w:p>
+      <w:pPr>
+        <w:jc w:val="both"/>
+      </w:pPr>
+      <w:r>
+        <w:t>Auf</w:t>
+      </w:r>
+      <w:r>
+        <w:t xml:space="preserve">grund der funktionierenden Schaltung im Kapitel </w:t>
+      </w:r>
+      <w:r>
+        <w:fldChar w:fldCharType="begin"/>
+      </w:r>
+      <w:r>
+        <w:instrText xml:space="preserve"> REF _Ref155682462 \r \h </w:instrText>
+      </w:r>
+      <w:r>
+        <w:fldChar w:fldCharType="separate"/>
+      </w:r>
+      <w:r>
+        <w:t>7.3</w:t>
+      </w:r>
+      <w:r>
+        <w:fldChar w:fldCharType="end"/>
+      </w:r>
+      <w:r>
+        <w:t xml:space="preserve"> </w:t>
+      </w:r>
+      <w:r>
+        <w:fldChar w:fldCharType="begin"/>
+      </w:r>
+      <w:r>
+        <w:instrText xml:space="preserve"> REF _Ref155682449 \h </w:instrText>
+      </w:r>
+      <w:r>
+        <w:fldChar w:fldCharType="separate"/>
+      </w:r>
+      <w:r>
+        <w:t>Hardware-Design Roboter</w:t>
+      </w:r>
+      <w:r>
+        <w:t xml:space="preserve"> Revision A</w:t>
+      </w:r>
+      <w:r>
+        <w:fldChar w:fldCharType="end"/>
+      </w:r>
+      <w:r>
+        <w:t xml:space="preserve"> wird der Entwicklungsplan </w:t>
+      </w:r>
+      <w:r>
+        <w:t>konsequent umgesetzt</w:t>
+      </w:r>
+      <w:r>
+        <w:t>.</w:t>
+      </w:r>
+      <w:r>
+        <w:t xml:space="preserve"> </w:t>
+      </w:r>
+      <w:r>
+        <w:t>und ein</w:t>
+      </w:r>
+      <w:r>
+        <w:t xml:space="preserve"> Nachfolger der Roboterschaltung mit Verbesserungen entworfen. </w:t>
+      </w:r>
+      <w:r>
+        <w:t>Es wird eine Weiterentwicklung der Roboterschaltung mit gezielten Verbesserungen konzipiert, wobei diese als zusätzliche Features integriert werden, ohne die grundlegende Fahrzeugsteuerung zu beeinträchtigen. Die primäre Zielsetzung besteht darin, den Roboter aufzuwerten. Die implementierten Erweiterungen sind im nachfolgenden Blockschaltbild detailliert dargestellt:</w:t>
+      </w:r>
+    </w:p>
+    <w:p/>
+    <w:p/>
     <w:p>
       <w:r>
         <w:rPr>
@@ -15778,13 +15885,13 @@
         <mc:AlternateContent>
           <mc:Choice Requires="wps">
             <w:drawing>
-              <wp:anchor distT="0" distB="0" distL="114300" distR="114300" simplePos="0" relativeHeight="251664385" behindDoc="0" locked="0" layoutInCell="1" allowOverlap="1" wp14:anchorId="29EBF753" wp14:editId="28C1A176">
+              <wp:anchor distT="0" distB="0" distL="114300" distR="114300" simplePos="0" relativeHeight="251664385" behindDoc="0" locked="0" layoutInCell="1" allowOverlap="1" wp14:anchorId="29EBF753" wp14:editId="09EEDEEC">
                 <wp:simplePos x="0" y="0"/>
                 <wp:positionH relativeFrom="margin">
                   <wp:align>center</wp:align>
                 </wp:positionH>
                 <wp:positionV relativeFrom="paragraph">
-                  <wp:posOffset>4547870</wp:posOffset>
+                  <wp:posOffset>4207212</wp:posOffset>
                 </wp:positionV>
                 <wp:extent cx="7414260" cy="635"/>
                 <wp:effectExtent l="0" t="0" r="0" b="0"/>
@@ -15847,13 +15954,7 @@
                               <w:t xml:space="preserve"> </w:t>
                             </w:r>
                             <w:r>
-                              <w:t xml:space="preserve">Blockschaltbild von Roboter Rev </w:t>
-                            </w:r>
-                            <w:r>
-                              <w:t>B</w:t>
-                            </w:r>
-                            <w:r>
-                              <w:t xml:space="preserve"> V1.00</w:t>
+                              <w:t>Blockschaltbild von Roboter Rev B V1.00</w:t>
                             </w:r>
                           </w:p>
                         </w:txbxContent>
@@ -15872,7 +15973,7 @@
           </mc:Choice>
           <mc:Fallback>
             <w:pict>
-              <v:shape w14:anchorId="29EBF753" id="_x0000_s1029" type="#_x0000_t202" style="position:absolute;margin-left:0;margin-top:358.1pt;width:583.8pt;height:.05pt;z-index:251664385;visibility:visible;mso-wrap-style:square;mso-wrap-distance-left:9pt;mso-wrap-distance-top:0;mso-wrap-distance-right:9pt;mso-wrap-distance-bottom:0;mso-position-horizontal:center;mso-position-horizontal-relative:margin;mso-position-vertical:absolute;mso-position-vertical-relative:text;v-text-anchor:top" o:gfxdata="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" stroked="f">
+              <v:shape w14:anchorId="29EBF753" id="_x0000_s1029" type="#_x0000_t202" style="position:absolute;margin-left:0;margin-top:331.3pt;width:583.8pt;height:.05pt;z-index:251664385;visibility:visible;mso-wrap-style:square;mso-wrap-distance-left:9pt;mso-wrap-distance-top:0;mso-wrap-distance-right:9pt;mso-wrap-distance-bottom:0;mso-position-horizontal:center;mso-position-horizontal-relative:margin;mso-position-vertical:absolute;mso-position-vertical-relative:text;v-text-anchor:top" o:gfxdata="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" stroked="f">
                 <v:textbox style="mso-fit-shape-to-text:t" inset="0,0,0,0">
                   <w:txbxContent>
                     <w:p>
@@ -15910,13 +16011,7 @@
                         <w:t xml:space="preserve"> </w:t>
                       </w:r>
                       <w:r>
-                        <w:t xml:space="preserve">Blockschaltbild von Roboter Rev </w:t>
-                      </w:r>
-                      <w:r>
-                        <w:t>B</w:t>
-                      </w:r>
-                      <w:r>
-                        <w:t xml:space="preserve"> V1.00</w:t>
+                        <w:t>Blockschaltbild von Roboter Rev B V1.00</w:t>
                       </w:r>
                     </w:p>
                   </w:txbxContent>
@@ -15932,18 +16027,10 @@
           <w:noProof/>
         </w:rPr>
         <w:drawing>
-          <wp:anchor distT="0" distB="0" distL="114300" distR="114300" simplePos="0" relativeHeight="251662337" behindDoc="0" locked="0" layoutInCell="1" allowOverlap="1" wp14:anchorId="6532EFC9" wp14:editId="3F509C0C">
-            <wp:simplePos x="0" y="0"/>
-            <wp:positionH relativeFrom="margin">
-              <wp:align>center</wp:align>
-            </wp:positionH>
-            <wp:positionV relativeFrom="paragraph">
-              <wp:posOffset>233680</wp:posOffset>
-            </wp:positionV>
-            <wp:extent cx="7414260" cy="4212590"/>
-            <wp:effectExtent l="0" t="0" r="0" b="0"/>
-            <wp:wrapSquare wrapText="bothSides"/>
-            <wp:docPr id="839680849" name="Grafik 1"/>
+          <wp:inline distT="0" distB="0" distL="0" distR="0" wp14:anchorId="28A270F3" wp14:editId="5BC48584">
+            <wp:extent cx="6129887" cy="4166642"/>
+            <wp:effectExtent l="0" t="0" r="4445" b="5715"/>
+            <wp:docPr id="2031705252" name="Grafik 1"/>
             <wp:cNvGraphicFramePr>
               <a:graphicFrameLocks xmlns:a="http://schemas.openxmlformats.org/drawingml/2006/main" noChangeAspect="1"/>
             </wp:cNvGraphicFramePr>
@@ -15951,7 +16038,7 @@
               <a:graphicData uri="http://schemas.openxmlformats.org/drawingml/2006/picture">
                 <pic:pic xmlns:pic="http://schemas.openxmlformats.org/drawingml/2006/picture">
                   <pic:nvPicPr>
-                    <pic:cNvPr id="0" name="Picture 1"/>
+                    <pic:cNvPr id="2031705252" name="Grafik 1"/>
                     <pic:cNvPicPr>
                       <a:picLocks noChangeAspect="1" noChangeArrowheads="1"/>
                     </pic:cNvPicPr>
@@ -15964,7 +16051,6 @@
                         </a:ext>
                       </a:extLst>
                     </a:blip>
-                    <a:srcRect/>
                     <a:stretch>
                       <a:fillRect/>
                     </a:stretch>
@@ -15972,7 +16058,7 @@
                   <pic:spPr bwMode="auto">
                     <a:xfrm>
                       <a:off x="0" y="0"/>
-                      <a:ext cx="7414260" cy="4212590"/>
+                      <a:ext cx="6129887" cy="4166642"/>
                     </a:xfrm>
                     <a:prstGeom prst="rect">
                       <a:avLst/>
@@ -15985,49 +16071,302 @@
                 </pic:pic>
               </a:graphicData>
             </a:graphic>
-            <wp14:sizeRelH relativeFrom="margin">
-              <wp14:pctWidth>0</wp14:pctWidth>
-            </wp14:sizeRelH>
-            <wp14:sizeRelV relativeFrom="margin">
-              <wp14:pctHeight>0</wp14:pctHeight>
-            </wp14:sizeRelV>
-          </wp:anchor>
+          </wp:inline>
         </w:drawing>
       </w:r>
     </w:p>
     <w:p/>
     <w:p>
+      <w:pPr>
+        <w:jc w:val="both"/>
+      </w:pPr>
+      <w:r>
+        <w:t xml:space="preserve">Wie bereits in der vorherigen Version bleiben die </w:t>
+      </w:r>
+      <w:r>
+        <w:t>Grundkomponenten</w:t>
+      </w:r>
+      <w:r>
+        <w:t xml:space="preserve"> (Motoransteuerung, </w:t>
+      </w:r>
+      <w:r>
+        <w:t xml:space="preserve">Funkmodul, </w:t>
+      </w:r>
+      <w:r>
+        <w:t>Oszillator)</w:t>
+      </w:r>
+      <w:r>
+        <w:t xml:space="preserve">, </w:t>
+      </w:r>
+      <w:r>
+        <w:t xml:space="preserve">welche für das Ansteuern des Fahrzeugs benötigt werden unverändert. </w:t>
+      </w:r>
+      <w:r>
+        <w:t xml:space="preserve">Allerdings wird der Logik-Pegel-Wandler nicht mehr verwendet, da dieser für den Datentausch zwischen den Funkmodul und dem Mikrocontroller nicht notwendig ist. </w:t>
+      </w:r>
+      <w:r>
+        <w:t xml:space="preserve">Der genaue Grund für diese Entscheidung wird im Kapitel </w:t>
+      </w:r>
+      <w:r>
+        <w:fldChar w:fldCharType="begin"/>
+      </w:r>
+      <w:r>
+        <w:instrText xml:space="preserve"> REF _Ref155684037 \w \h </w:instrText>
+      </w:r>
+      <w:r>
+        <w:fldChar w:fldCharType="separate"/>
+      </w:r>
+      <w:r>
+        <w:t>7.3.2</w:t>
+      </w:r>
+      <w:r>
+        <w:fldChar w:fldCharType="end"/>
+      </w:r>
+      <w:r>
+        <w:t xml:space="preserve"> </w:t>
+      </w:r>
+      <w:r>
+        <w:fldChar w:fldCharType="begin"/>
+      </w:r>
+      <w:r>
+        <w:instrText xml:space="preserve"> REF _Ref155684107 \h </w:instrText>
+      </w:r>
+      <w:r>
+        <w:fldChar w:fldCharType="separate"/>
+      </w:r>
+      <w:r>
+        <w:t xml:space="preserve">Roboter Revision A V1.00 </w:t>
+      </w:r>
+      <w:r>
+        <w:t>Erkenntnisse</w:t>
+      </w:r>
+      <w:r>
+        <w:fldChar w:fldCharType="end"/>
+      </w:r>
+      <w:r>
+        <w:t xml:space="preserve"> beschrieben. </w:t>
+      </w:r>
+      <w:r>
+        <w:t>Um dem Roboter autonomes Fahren zu ermöglichen, werden Infrarotsensoren integriert. Diese Sensoren ermöglichen es dem Fahrzeug, Hindernisse eigenständig zu umfahren, ohne dabei von der Steuerung beeinflusst zu werden.</w:t>
+      </w:r>
+      <w:r>
+        <w:t xml:space="preserve"> </w:t>
+      </w:r>
+      <w:r>
+        <w:t>Zu diesem Zweck werden drei Infrarotsensoren eingebaut, um eine präzise Erfassung der Umgebung sicherzustellen.</w:t>
+      </w:r>
+      <w:r>
+        <w:t xml:space="preserve"> </w:t>
+      </w:r>
+      <w:r>
+        <w:t>Ergänzend dazu wird ein Farbsensor integriert, der es dem Roboter ermöglicht, Farben in seiner Umgebung zu erkennen und darauf zu reagieren.</w:t>
+      </w:r>
+      <w:r>
+        <w:t xml:space="preserve"> </w:t>
+      </w:r>
+      <w:r>
+        <w:t xml:space="preserve">Dadurch sollen </w:t>
+      </w:r>
+      <w:r>
+        <w:t xml:space="preserve">einprogrammierte </w:t>
+      </w:r>
+      <w:r>
+        <w:t>Software</w:t>
+      </w:r>
+      <w:r>
+        <w:t>-Funktionen ausgeführt werden.</w:t>
+      </w:r>
+      <w:r>
+        <w:t xml:space="preserve"> </w:t>
+      </w:r>
+      <w:r>
+        <w:t xml:space="preserve">Darüber hinaus wird im Fahrzeug </w:t>
+      </w:r>
+      <w:r>
+        <w:lastRenderedPageBreak/>
+        <w:t>ein Vibrationssensor eingebaut, der bei intensiven Bewegungen des Roboters ein HIGH-Signal an den Mikrocontroller sendet. Auch mit diesem Sensor können Softwareprogramme aktiviert werden.</w:t>
+      </w:r>
+      <w:r>
+        <w:t xml:space="preserve"> </w:t>
+      </w:r>
+    </w:p>
+    <w:p>
+      <w:pPr>
+        <w:jc w:val="both"/>
+      </w:pPr>
+    </w:p>
+    <w:p>
+      <w:pPr>
+        <w:jc w:val="both"/>
+        <w:rPr>
+          <w:lang w:val="en-US"/>
+        </w:rPr>
+      </w:pPr>
+      <w:r>
+        <w:rPr>
+          <w:lang w:val="en-US"/>
+        </w:rPr>
+        <w:t>Fehl</w:t>
+      </w:r>
+      <w:r>
+        <w:rPr>
+          <w:lang w:val="en-US"/>
+        </w:rPr>
+        <w:t xml:space="preserve">en: </w:t>
+      </w:r>
+    </w:p>
+    <w:p>
+      <w:pPr>
+        <w:jc w:val="both"/>
+        <w:rPr>
+          <w:lang w:val="en-US"/>
+        </w:rPr>
+      </w:pPr>
+      <w:r>
+        <w:rPr>
+          <w:lang w:val="en-US"/>
+        </w:rPr>
+        <w:t>GYROSKOP</w:t>
+      </w:r>
+    </w:p>
+    <w:p>
+      <w:pPr>
+        <w:jc w:val="both"/>
+        <w:rPr>
+          <w:lang w:val="en-US"/>
+        </w:rPr>
+      </w:pPr>
+      <w:r>
+        <w:rPr>
+          <w:lang w:val="en-US"/>
+        </w:rPr>
+        <w:t>OLED-DISPLAY</w:t>
+      </w:r>
+    </w:p>
+    <w:p>
+      <w:pPr>
+        <w:jc w:val="both"/>
+        <w:rPr>
+          <w:lang w:val="en-US"/>
+        </w:rPr>
+      </w:pPr>
+      <w:r>
+        <w:rPr>
+          <w:lang w:val="en-US"/>
+        </w:rPr>
+        <w:t>I2C-BUS</w:t>
+      </w:r>
+    </w:p>
+    <w:p>
+      <w:pPr>
+        <w:jc w:val="both"/>
+      </w:pPr>
+      <w:r>
+        <w:t>DIE LEEEEEEEEEDS</w:t>
+      </w:r>
+    </w:p>
+    <w:p>
+      <w:pPr>
+        <w:jc w:val="both"/>
+      </w:pPr>
+    </w:p>
+    <w:p>
+      <w:pPr>
+        <w:pStyle w:val="berschrift2"/>
+      </w:pPr>
+      <w:bookmarkStart w:id="269" w:name="_Toc153538121"/>
+      <w:bookmarkStart w:id="270" w:name="_Toc153713218"/>
+      <w:r>
+        <w:t xml:space="preserve">Komponenten des Roboters Revision </w:t>
+      </w:r>
+      <w:bookmarkEnd w:id="269"/>
+      <w:bookmarkEnd w:id="270"/>
+    </w:p>
+    <w:p/>
+    <w:p>
+      <w:pPr>
+        <w:pStyle w:val="berschrift3"/>
+      </w:pPr>
+      <w:r>
+        <w:t>OLED-Display XXX</w:t>
+      </w:r>
+    </w:p>
+    <w:p>
       <w:proofErr w:type="spellStart"/>
       <w:r>
-        <w:t>XXtextxxx</w:t>
+        <w:t>Xxx</w:t>
       </w:r>
       <w:proofErr w:type="spellEnd"/>
     </w:p>
     <w:p/>
     <w:p>
       <w:pPr>
-        <w:pStyle w:val="berschrift2"/>
-      </w:pPr>
-      <w:bookmarkStart w:id="265" w:name="_Toc153538121"/>
-      <w:bookmarkStart w:id="266" w:name="_Toc153713218"/>
-      <w:r>
-        <w:t>Komponenten des Roboters Revision B</w:t>
-      </w:r>
-      <w:bookmarkEnd w:id="265"/>
-      <w:bookmarkEnd w:id="266"/>
+        <w:pStyle w:val="berschrift3"/>
+      </w:pPr>
+      <w:r>
+        <w:t>I</w:t>
+      </w:r>
+      <w:r>
+        <w:rPr>
+          <w:vertAlign w:val="superscript"/>
+        </w:rPr>
+        <w:t>2</w:t>
+      </w:r>
+      <w:r>
+        <w:t>C-Bus</w:t>
+      </w:r>
+    </w:p>
+    <w:p>
+      <w:proofErr w:type="spellStart"/>
+      <w:r>
+        <w:t>Xxx</w:t>
+      </w:r>
+      <w:proofErr w:type="spellEnd"/>
     </w:p>
     <w:p/>
     <w:p>
       <w:pPr>
         <w:pStyle w:val="berschrift3"/>
       </w:pPr>
-      <w:bookmarkStart w:id="267" w:name="_Toc153538122"/>
-      <w:bookmarkStart w:id="268" w:name="_Toc153713219"/>
+      <w:r>
+        <w:t>Vibrationssensor XXX</w:t>
+      </w:r>
+    </w:p>
+    <w:p>
+      <w:proofErr w:type="spellStart"/>
+      <w:r>
+        <w:t>Xxx</w:t>
+      </w:r>
+      <w:proofErr w:type="spellEnd"/>
+    </w:p>
+    <w:p/>
+    <w:p>
+      <w:pPr>
+        <w:pStyle w:val="berschrift3"/>
+      </w:pPr>
+      <w:r>
+        <w:t>Infrarotsensor XXX</w:t>
+      </w:r>
+    </w:p>
+    <w:p>
+      <w:proofErr w:type="spellStart"/>
+      <w:r>
+        <w:t>Xxx</w:t>
+      </w:r>
+      <w:proofErr w:type="spellEnd"/>
+    </w:p>
+    <w:p/>
+    <w:p>
+      <w:pPr>
+        <w:pStyle w:val="berschrift3"/>
+      </w:pPr>
+      <w:bookmarkStart w:id="271" w:name="_Toc153538122"/>
+      <w:bookmarkStart w:id="272" w:name="_Toc153713219"/>
       <w:r>
         <w:t>Gyroskop MPU6050</w:t>
       </w:r>
-      <w:bookmarkEnd w:id="267"/>
-      <w:bookmarkEnd w:id="268"/>
+      <w:bookmarkEnd w:id="271"/>
+      <w:bookmarkEnd w:id="272"/>
     </w:p>
     <w:p/>
     <w:p>
@@ -16124,6 +16463,7 @@
         <w:rPr>
           <w:noProof/>
         </w:rPr>
+        <w:lastRenderedPageBreak/>
         <w:drawing>
           <wp:inline distT="0" distB="0" distL="0" distR="0" wp14:anchorId="32D57122" wp14:editId="4161FA8C">
             <wp:extent cx="2660338" cy="2081468"/>
@@ -16172,7 +16512,7 @@
         <w:pStyle w:val="Beschriftung"/>
         <w:jc w:val="center"/>
       </w:pPr>
-      <w:bookmarkStart w:id="269" w:name="_Toc153713167"/>
+      <w:bookmarkStart w:id="273" w:name="_Toc153713167"/>
       <w:r>
         <w:t xml:space="preserve">Abbildung </w:t>
       </w:r>
@@ -16200,7 +16540,7 @@
       <w:r>
         <w:t xml:space="preserve"> Gyroskop MPU6050</w:t>
       </w:r>
-      <w:bookmarkEnd w:id="269"/>
+      <w:bookmarkEnd w:id="273"/>
     </w:p>
     <w:p/>
     <w:p>
@@ -16283,7 +16623,7 @@
         <w:pStyle w:val="Beschriftung"/>
         <w:jc w:val="center"/>
       </w:pPr>
-      <w:bookmarkStart w:id="270" w:name="_Toc153713168"/>
+      <w:bookmarkStart w:id="274" w:name="_Toc153713168"/>
       <w:r>
         <w:t xml:space="preserve">Abbildung </w:t>
       </w:r>
@@ -16330,7 +16670,7 @@
       <w:r>
         <w:t>)</w:t>
       </w:r>
-      <w:bookmarkEnd w:id="270"/>
+      <w:bookmarkEnd w:id="274"/>
     </w:p>
     <w:p/>
     <w:p>
@@ -16361,408 +16701,410 @@
         <w:t xml:space="preserve"> – Achsen misst.</w:t>
       </w:r>
     </w:p>
+    <w:p>
+      <w:pPr>
+        <w:jc w:val="both"/>
+        <w:rPr>
+          <w:color w:val="00B050"/>
+        </w:rPr>
+      </w:pPr>
+    </w:p>
+    <w:p>
+      <w:pPr>
+        <w:pStyle w:val="berschrift2"/>
+      </w:pPr>
+      <w:bookmarkStart w:id="275" w:name="_Toc153538123"/>
+      <w:bookmarkStart w:id="276" w:name="_Toc153713220"/>
+      <w:r>
+        <w:t>Hardware-Design Controller</w:t>
+      </w:r>
+      <w:bookmarkEnd w:id="266"/>
+      <w:bookmarkEnd w:id="275"/>
+      <w:bookmarkEnd w:id="276"/>
+    </w:p>
     <w:p/>
     <w:p>
-      <w:r>
-        <w:t>xx</w:t>
-      </w:r>
+      <w:pPr>
+        <w:jc w:val="both"/>
+      </w:pPr>
+    </w:p>
+    <w:p>
+      <w:pPr>
+        <w:jc w:val="both"/>
+        <w:rPr>
+          <w:color w:val="FF0000"/>
+        </w:rPr>
+      </w:pPr>
+      <w:r>
+        <w:rPr>
+          <w:color w:val="00B050"/>
+        </w:rPr>
+        <w:t xml:space="preserve">Die Steuerung des Roboters erfolgt über einen eigens dazu entwickelten Controller. Der Controller verfügt über zwei Joysticks, mit dem der Roboter hinsichtlich der Bewegung gesteuert werden kann. </w:t>
+      </w:r>
+      <w:r>
+        <w:rPr>
+          <w:color w:val="FF0000"/>
+        </w:rPr>
+        <w:t>Zusätzlich……</w:t>
+      </w:r>
+      <w:r>
+        <w:rPr>
+          <w:color w:val="FF0000"/>
+        </w:rPr>
+        <w:t>(welche weiteren Funktionen ?)</w:t>
+      </w:r>
+      <w:r>
+        <w:rPr>
+          <w:color w:val="FF0000"/>
+        </w:rPr>
+        <w:t xml:space="preserve"> </w:t>
+      </w:r>
+    </w:p>
+    <w:p>
+      <w:pPr>
+        <w:jc w:val="both"/>
+      </w:pPr>
+    </w:p>
+    <w:p>
+      <w:pPr>
+        <w:jc w:val="both"/>
+        <w:rPr>
+          <w:color w:val="00B050"/>
+        </w:rPr>
+      </w:pPr>
+      <w:r>
+        <w:rPr>
+          <w:color w:val="00B050"/>
+        </w:rPr>
+        <w:t>Die</w:t>
+      </w:r>
+      <w:r>
+        <w:rPr>
+          <w:color w:val="00B050"/>
+        </w:rPr>
+        <w:t xml:space="preserve"> Daten</w:t>
+      </w:r>
+      <w:r>
+        <w:rPr>
+          <w:color w:val="00B050"/>
+        </w:rPr>
+        <w:t xml:space="preserve">, die von den Bedienelementen des Controllers durch den </w:t>
+      </w:r>
+      <w:proofErr w:type="spellStart"/>
+      <w:r>
+        <w:rPr>
+          <w:color w:val="00B050"/>
+        </w:rPr>
+        <w:t>uC</w:t>
+      </w:r>
+      <w:proofErr w:type="spellEnd"/>
+      <w:r>
+        <w:rPr>
+          <w:color w:val="00B050"/>
+        </w:rPr>
+        <w:t xml:space="preserve"> erfasst werden,</w:t>
+      </w:r>
+      <w:r>
+        <w:rPr>
+          <w:color w:val="00B050"/>
+        </w:rPr>
+        <w:t xml:space="preserve"> werden mittels des Funkmoduls NRF24L01+ </w:t>
+      </w:r>
+      <w:r>
+        <w:rPr>
+          <w:color w:val="00B050"/>
+        </w:rPr>
+        <w:t xml:space="preserve">zum Receiver, welcher hierbei der Roboter ist, übertragen.  </w:t>
+      </w:r>
+    </w:p>
+    <w:p/>
+    <w:p>
+      <w:proofErr w:type="spellStart"/>
+      <w:r>
+        <w:t>xxx</w:t>
+      </w:r>
+      <w:r>
+        <w:t>xxBlockschaltbild</w:t>
+      </w:r>
+      <w:r>
+        <w:t>xxxxxx</w:t>
+      </w:r>
+      <w:proofErr w:type="spellEnd"/>
+    </w:p>
+    <w:p/>
+    <w:p>
+      <w:pPr>
+        <w:jc w:val="both"/>
+      </w:pPr>
+      <w:r>
+        <w:rPr>
+          <w:color w:val="00B050"/>
+        </w:rPr>
+        <w:lastRenderedPageBreak/>
+        <w:t>Als Mikrocontroller wird der ATMEGA328p genutzt, welcher für die Nutzung des Controllers ausreichend ist.</w:t>
+      </w:r>
+      <w:r>
+        <w:rPr>
+          <w:color w:val="00B050"/>
+        </w:rPr>
+        <w:t xml:space="preserve"> Das Taktsignal wird durch einen externen Quarzoszillator mit 16MHz generiert, der die Geschwindigkeit der Programmabläufe beeinflusst</w:t>
+      </w:r>
+      <w:r>
+        <w:rPr>
+          <w:color w:val="000000" w:themeColor="text1"/>
+        </w:rPr>
+        <w:t>.</w:t>
+      </w:r>
+      <w:r>
+        <w:t xml:space="preserve"> </w:t>
+      </w:r>
+    </w:p>
+    <w:p>
+      <w:pPr>
+        <w:jc w:val="both"/>
+      </w:pPr>
+      <w:r>
+        <w:t xml:space="preserve">Die Platine wird </w:t>
+      </w:r>
+      <w:r>
+        <w:t xml:space="preserve">mit 4,5V betrieben, die </w:t>
+      </w:r>
+      <w:r>
+        <w:t xml:space="preserve">durch </w:t>
+      </w:r>
+      <w:r>
+        <w:t>drei 1,5V AAA-Batterien zustande kommen.</w:t>
+      </w:r>
+      <w:r>
+        <w:t xml:space="preserve"> </w:t>
+      </w:r>
+    </w:p>
+    <w:p>
+      <w:pPr>
+        <w:jc w:val="both"/>
+        <w:rPr>
+          <w:color w:val="00B050"/>
+        </w:rPr>
+      </w:pPr>
+      <w:r>
+        <w:rPr>
+          <w:color w:val="00B050"/>
+        </w:rPr>
+        <w:t>Die Spannungsversorgung wird mit einem Schalter getrennt, der ein Ausschalten</w:t>
+      </w:r>
+      <w:r>
+        <w:rPr>
+          <w:color w:val="00B050"/>
+        </w:rPr>
+        <w:t xml:space="preserve"> der </w:t>
+      </w:r>
+      <w:r>
+        <w:rPr>
+          <w:color w:val="00B050"/>
+        </w:rPr>
+        <w:t xml:space="preserve">kompletten </w:t>
+      </w:r>
+      <w:r>
+        <w:rPr>
+          <w:color w:val="00B050"/>
+        </w:rPr>
+        <w:t>Hardware</w:t>
+      </w:r>
+      <w:r>
+        <w:rPr>
+          <w:color w:val="00B050"/>
+        </w:rPr>
+        <w:t xml:space="preserve"> ermöglicht.</w:t>
+      </w:r>
+      <w:r>
+        <w:rPr>
+          <w:color w:val="00B050"/>
+        </w:rPr>
+        <w:t xml:space="preserve"> Des Weiteren wird eine 3.3V Spannungsquelle benötigt, um das Funkmodul NRF24L01+ in Betrieb zu nehmen.</w:t>
+      </w:r>
+      <w:r>
+        <w:rPr>
+          <w:color w:val="00B050"/>
+        </w:rPr>
+        <w:t xml:space="preserve"> </w:t>
+      </w:r>
+      <w:r>
+        <w:rPr>
+          <w:color w:val="00B050"/>
+        </w:rPr>
+        <w:t xml:space="preserve"> </w:t>
+      </w:r>
+      <w:r>
+        <w:rPr>
+          <w:color w:val="00B050"/>
+        </w:rPr>
+        <w:t>Da der Controller als Transmitter fungiert ist kein Logik-Pegel-Konverter notwendig und kann</w:t>
+      </w:r>
+      <w:r>
+        <w:rPr>
+          <w:color w:val="00B050"/>
+        </w:rPr>
+        <w:t xml:space="preserve"> das Funkmodul</w:t>
+      </w:r>
+      <w:r>
+        <w:rPr>
+          <w:color w:val="00B050"/>
+        </w:rPr>
+        <w:t xml:space="preserve"> direkt mit den Pins des SPI-Bus verbunden werden.</w:t>
+      </w:r>
+      <w:r>
+        <w:rPr>
+          <w:color w:val="00B050"/>
+        </w:rPr>
+        <w:t xml:space="preserve"> Der ATMEGA328p wird mit einem Sockel in die Schaltung integriert und wird für die Programmierung in einem Arduino UNO Evaluierungsboard eingesteckt. </w:t>
+      </w:r>
+      <w:r>
+        <w:rPr>
+          <w:color w:val="00B050"/>
+        </w:rPr>
+        <w:t xml:space="preserve">Daher wird die Schaltung nicht über den SPI-Bus programmiert und kein ICSP-Header </w:t>
+      </w:r>
+      <w:r>
+        <w:rPr>
+          <w:color w:val="00B050"/>
+        </w:rPr>
+        <w:t>wird</w:t>
+      </w:r>
+      <w:r>
+        <w:rPr>
+          <w:color w:val="00B050"/>
+        </w:rPr>
+        <w:t xml:space="preserve"> benötigt.</w:t>
+      </w:r>
+    </w:p>
+    <w:p>
+      <w:pPr>
+        <w:jc w:val="both"/>
+      </w:pPr>
+    </w:p>
+    <w:p>
+      <w:pPr>
+        <w:jc w:val="both"/>
+      </w:pPr>
+      <w:r>
+        <w:t>Um die Fahrrichtung des Roboters ändern zu können, wird ein Joystick eingebaut, welcher einen Widerstandswert besitzt und von den Analog-Digital-Converter des Mikrocontrollers zu einem</w:t>
+      </w:r>
+      <w:r>
+        <w:t xml:space="preserve"> Wert</w:t>
+      </w:r>
+      <w:r>
+        <w:t xml:space="preserve"> </w:t>
+      </w:r>
+      <w:r>
+        <w:t>bis 1024 konvertiert, da dieser eine Auflösung von 10 Bit besitzt</w:t>
+      </w:r>
+      <w:r>
+        <w:t xml:space="preserve">. </w:t>
+      </w:r>
+      <w:r>
+        <w:t xml:space="preserve">Des Weiteren besitzt der Joystick einen eingebauten </w:t>
+      </w:r>
+      <w:proofErr w:type="spellStart"/>
+      <w:r>
+        <w:t>Pushbutton</w:t>
+      </w:r>
+      <w:proofErr w:type="spellEnd"/>
+      <w:r>
+        <w:t xml:space="preserve">, </w:t>
+      </w:r>
+      <w:r>
+        <w:t xml:space="preserve">mit welchen </w:t>
+      </w:r>
+      <w:proofErr w:type="spellStart"/>
+      <w:r>
+        <w:rPr>
+          <w:color w:val="FF0000"/>
+        </w:rPr>
+        <w:t>XXXnoch</w:t>
+      </w:r>
+      <w:proofErr w:type="spellEnd"/>
+      <w:r>
+        <w:rPr>
+          <w:color w:val="FF0000"/>
+        </w:rPr>
+        <w:t xml:space="preserve"> fehlende </w:t>
+      </w:r>
+      <w:proofErr w:type="spellStart"/>
+      <w:r>
+        <w:rPr>
+          <w:color w:val="FF0000"/>
+        </w:rPr>
+        <w:t>FunktionXXX</w:t>
+      </w:r>
+      <w:proofErr w:type="spellEnd"/>
+      <w:r>
+        <w:t>.</w:t>
+      </w:r>
+    </w:p>
+    <w:p>
+      <w:pPr>
+        <w:jc w:val="both"/>
+      </w:pPr>
+    </w:p>
+    <w:p>
+      <w:pPr>
+        <w:jc w:val="both"/>
+        <w:rPr>
+          <w:color w:val="FF0000"/>
+        </w:rPr>
+      </w:pPr>
+      <w:proofErr w:type="spellStart"/>
+      <w:r>
+        <w:rPr>
+          <w:color w:val="FF0000"/>
+        </w:rPr>
+        <w:t>xxxxxTriggerfunktionxxxx</w:t>
+      </w:r>
+      <w:proofErr w:type="spellEnd"/>
+    </w:p>
+    <w:p/>
+    <w:p>
+      <w:r>
+        <w:br w:type="page"/>
+      </w:r>
+    </w:p>
+    <w:p>
+      <w:pPr>
+        <w:rPr>
+          <w:color w:val="FF0000"/>
+        </w:rPr>
+      </w:pPr>
     </w:p>
     <w:p>
       <w:pPr>
         <w:pStyle w:val="berschrift2"/>
       </w:pPr>
-      <w:bookmarkStart w:id="271" w:name="_Toc153538123"/>
-      <w:bookmarkStart w:id="272" w:name="_Toc153713220"/>
-      <w:r>
-        <w:t>Hardware-Design Controller</w:t>
-      </w:r>
-      <w:bookmarkEnd w:id="262"/>
-      <w:bookmarkEnd w:id="271"/>
-      <w:bookmarkEnd w:id="272"/>
+      <w:bookmarkStart w:id="277" w:name="_Toc153538124"/>
+      <w:bookmarkStart w:id="278" w:name="_Toc153713221"/>
+      <w:bookmarkStart w:id="279" w:name="_Toc151709272"/>
+      <w:bookmarkStart w:id="280" w:name="_Ref152938931"/>
+      <w:bookmarkStart w:id="281" w:name="_Ref152938948"/>
+      <w:r>
+        <w:t>Hardware-Komponenten Controller</w:t>
+      </w:r>
+      <w:bookmarkEnd w:id="277"/>
+      <w:bookmarkEnd w:id="278"/>
     </w:p>
     <w:p/>
     <w:p>
       <w:pPr>
-        <w:jc w:val="both"/>
-      </w:pPr>
-    </w:p>
-    <w:p>
-      <w:pPr>
-        <w:jc w:val="both"/>
-        <w:rPr>
-          <w:color w:val="FF0000"/>
-        </w:rPr>
-      </w:pPr>
-      <w:r>
-        <w:rPr>
-          <w:color w:val="00B050"/>
-        </w:rPr>
-        <w:t xml:space="preserve">Die Steuerung des Roboters erfolgt über einen eigens dazu entwickelten Controller. Der Controller verfügt über zwei Joysticks, mit dem der Roboter hinsichtlich der Bewegung gesteuert werden kann. </w:t>
-      </w:r>
-      <w:r>
-        <w:rPr>
-          <w:color w:val="FF0000"/>
-        </w:rPr>
-        <w:t>Zusätzlich……</w:t>
-      </w:r>
-      <w:r>
-        <w:rPr>
-          <w:color w:val="FF0000"/>
-        </w:rPr>
-        <w:t>(welche weiteren Funktionen ?)</w:t>
-      </w:r>
-      <w:r>
-        <w:rPr>
-          <w:color w:val="FF0000"/>
-        </w:rPr>
-        <w:t xml:space="preserve"> </w:t>
-      </w:r>
-    </w:p>
-    <w:p>
-      <w:pPr>
-        <w:jc w:val="both"/>
-      </w:pPr>
-    </w:p>
-    <w:p>
-      <w:pPr>
-        <w:jc w:val="both"/>
-        <w:rPr>
-          <w:color w:val="00B050"/>
-        </w:rPr>
-      </w:pPr>
-      <w:r>
-        <w:rPr>
-          <w:color w:val="00B050"/>
-        </w:rPr>
-        <w:t>Die</w:t>
-      </w:r>
-      <w:r>
-        <w:rPr>
-          <w:color w:val="00B050"/>
-        </w:rPr>
-        <w:t xml:space="preserve"> Daten</w:t>
-      </w:r>
-      <w:r>
-        <w:rPr>
-          <w:color w:val="00B050"/>
-        </w:rPr>
-        <w:t xml:space="preserve">, die von den Bedienelementen des Controllers durch den </w:t>
-      </w:r>
+        <w:pStyle w:val="berschrift3"/>
+      </w:pPr>
+      <w:bookmarkStart w:id="282" w:name="_Toc151709270"/>
+      <w:bookmarkStart w:id="283" w:name="_Toc153538125"/>
+      <w:bookmarkStart w:id="284" w:name="_Toc153713222"/>
       <w:proofErr w:type="spellStart"/>
       <w:r>
-        <w:rPr>
-          <w:color w:val="00B050"/>
-        </w:rPr>
-        <w:t>uC</w:t>
-      </w:r>
-      <w:proofErr w:type="spellEnd"/>
-      <w:r>
-        <w:rPr>
-          <w:color w:val="00B050"/>
-        </w:rPr>
-        <w:t xml:space="preserve"> erfasst werden,</w:t>
-      </w:r>
-      <w:r>
-        <w:rPr>
-          <w:color w:val="00B050"/>
-        </w:rPr>
-        <w:t xml:space="preserve"> werden mittels des Funkmoduls NRF24L01+ </w:t>
-      </w:r>
-      <w:r>
-        <w:rPr>
-          <w:color w:val="00B050"/>
-        </w:rPr>
-        <w:t xml:space="preserve">zum Receiver, welcher hierbei der Roboter ist, übertragen.  </w:t>
-      </w:r>
-    </w:p>
-    <w:p/>
-    <w:p>
-      <w:proofErr w:type="spellStart"/>
-      <w:r>
-        <w:lastRenderedPageBreak/>
-        <w:t>xxx</w:t>
-      </w:r>
-      <w:r>
-        <w:t>xxBlockschaltbild</w:t>
-      </w:r>
-      <w:r>
-        <w:t>xxxxxx</w:t>
-      </w:r>
-      <w:proofErr w:type="spellEnd"/>
-    </w:p>
-    <w:p/>
-    <w:p>
-      <w:pPr>
-        <w:jc w:val="both"/>
-      </w:pPr>
-      <w:r>
-        <w:rPr>
-          <w:color w:val="00B050"/>
-        </w:rPr>
-        <w:t>Als Mikrocontroller wird der ATMEGA328p genutzt, welcher für die Nutzung des Controllers ausreichend ist.</w:t>
-      </w:r>
-      <w:r>
-        <w:rPr>
-          <w:color w:val="00B050"/>
-        </w:rPr>
-        <w:t xml:space="preserve"> Das Taktsignal wird durch einen externen Quarzoszillator mit 16MHz generiert, der die Geschwindigkeit der Programmabläufe beeinflusst</w:t>
-      </w:r>
-      <w:r>
-        <w:rPr>
-          <w:color w:val="000000" w:themeColor="text1"/>
-        </w:rPr>
-        <w:t>.</w:t>
-      </w:r>
-      <w:r>
-        <w:t xml:space="preserve"> </w:t>
-      </w:r>
-    </w:p>
-    <w:p>
-      <w:pPr>
-        <w:jc w:val="both"/>
-      </w:pPr>
-      <w:r>
-        <w:t xml:space="preserve">Die Platine wird </w:t>
-      </w:r>
-      <w:r>
-        <w:t xml:space="preserve">mit 4,5V betrieben, die </w:t>
-      </w:r>
-      <w:r>
-        <w:t xml:space="preserve">durch </w:t>
-      </w:r>
-      <w:r>
-        <w:t>drei 1,5V AAA-Batterien zustande kommen.</w:t>
-      </w:r>
-      <w:r>
-        <w:t xml:space="preserve"> </w:t>
-      </w:r>
-    </w:p>
-    <w:p>
-      <w:pPr>
-        <w:jc w:val="both"/>
-        <w:rPr>
-          <w:color w:val="00B050"/>
-        </w:rPr>
-      </w:pPr>
-      <w:r>
-        <w:rPr>
-          <w:color w:val="00B050"/>
-        </w:rPr>
-        <w:t>Die Spannungsversorgung wird mit einem Schalter getrennt, der ein Ausschalten</w:t>
-      </w:r>
-      <w:r>
-        <w:rPr>
-          <w:color w:val="00B050"/>
-        </w:rPr>
-        <w:t xml:space="preserve"> der </w:t>
-      </w:r>
-      <w:r>
-        <w:rPr>
-          <w:color w:val="00B050"/>
-        </w:rPr>
-        <w:t xml:space="preserve">kompletten </w:t>
-      </w:r>
-      <w:r>
-        <w:rPr>
-          <w:color w:val="00B050"/>
-        </w:rPr>
-        <w:t>Hardware</w:t>
-      </w:r>
-      <w:r>
-        <w:rPr>
-          <w:color w:val="00B050"/>
-        </w:rPr>
-        <w:t xml:space="preserve"> ermöglicht.</w:t>
-      </w:r>
-      <w:r>
-        <w:rPr>
-          <w:color w:val="00B050"/>
-        </w:rPr>
-        <w:t xml:space="preserve"> Des Weiteren wird eine 3.3V Spannungsquelle benötigt, um das Funkmodul NRF24L01+ in Betrieb zu nehmen.</w:t>
-      </w:r>
-      <w:r>
-        <w:rPr>
-          <w:color w:val="00B050"/>
-        </w:rPr>
-        <w:t xml:space="preserve"> </w:t>
-      </w:r>
-      <w:r>
-        <w:rPr>
-          <w:color w:val="00B050"/>
-        </w:rPr>
-        <w:t xml:space="preserve"> </w:t>
-      </w:r>
-      <w:r>
-        <w:rPr>
-          <w:color w:val="00B050"/>
-        </w:rPr>
-        <w:t>Da der Controller als Transmitter fungiert ist kein Logik-Pegel-Konverter notwendig und kann</w:t>
-      </w:r>
-      <w:r>
-        <w:rPr>
-          <w:color w:val="00B050"/>
-        </w:rPr>
-        <w:t xml:space="preserve"> das Funkmodul</w:t>
-      </w:r>
-      <w:r>
-        <w:rPr>
-          <w:color w:val="00B050"/>
-        </w:rPr>
-        <w:t xml:space="preserve"> direkt mit den Pins des SPI-Bus verbunden werden.</w:t>
-      </w:r>
-      <w:r>
-        <w:rPr>
-          <w:color w:val="00B050"/>
-        </w:rPr>
-        <w:t xml:space="preserve"> Der ATMEGA328p wird mit einem Sockel in die Schaltung integriert und wird für die Programmierung in einem Arduino UNO Evaluierungsboard eingesteckt. </w:t>
-      </w:r>
-      <w:r>
-        <w:rPr>
-          <w:color w:val="00B050"/>
-        </w:rPr>
-        <w:t xml:space="preserve">Daher wird die Schaltung nicht über den SPI-Bus programmiert und kein ICSP-Header </w:t>
-      </w:r>
-      <w:r>
-        <w:rPr>
-          <w:color w:val="00B050"/>
-        </w:rPr>
-        <w:t>wird</w:t>
-      </w:r>
-      <w:r>
-        <w:rPr>
-          <w:color w:val="00B050"/>
-        </w:rPr>
-        <w:t xml:space="preserve"> benötigt.</w:t>
-      </w:r>
-    </w:p>
-    <w:p>
-      <w:pPr>
-        <w:jc w:val="both"/>
-      </w:pPr>
-    </w:p>
-    <w:p>
-      <w:pPr>
-        <w:jc w:val="both"/>
-      </w:pPr>
-      <w:r>
-        <w:t>Um die Fahrrichtung des Roboters ändern zu können, wird ein Joystick eingebaut, welcher einen Widerstandswert besitzt und von den Analog-Digital-Converter des Mikrocontrollers zu einem</w:t>
-      </w:r>
-      <w:r>
-        <w:t xml:space="preserve"> Wert</w:t>
-      </w:r>
-      <w:r>
-        <w:t xml:space="preserve"> </w:t>
-      </w:r>
-      <w:r>
-        <w:t>bis 1024 konvertiert, da dieser eine Auflösung von 10 Bit besitzt</w:t>
-      </w:r>
-      <w:r>
-        <w:t xml:space="preserve">. </w:t>
-      </w:r>
-      <w:r>
-        <w:t xml:space="preserve">Des Weiteren besitzt der Joystick einen eingebauten </w:t>
-      </w:r>
-      <w:proofErr w:type="spellStart"/>
-      <w:r>
-        <w:t>Pushbutton</w:t>
-      </w:r>
-      <w:proofErr w:type="spellEnd"/>
-      <w:r>
-        <w:t xml:space="preserve">, </w:t>
-      </w:r>
-      <w:r>
-        <w:t xml:space="preserve">mit welchen </w:t>
-      </w:r>
-      <w:proofErr w:type="spellStart"/>
-      <w:r>
-        <w:rPr>
-          <w:color w:val="FF0000"/>
-        </w:rPr>
-        <w:t>XXXnoch</w:t>
-      </w:r>
-      <w:proofErr w:type="spellEnd"/>
-      <w:r>
-        <w:rPr>
-          <w:color w:val="FF0000"/>
-        </w:rPr>
-        <w:t xml:space="preserve"> fehlende </w:t>
-      </w:r>
-      <w:proofErr w:type="spellStart"/>
-      <w:r>
-        <w:rPr>
-          <w:color w:val="FF0000"/>
-        </w:rPr>
-        <w:t>FunktionXXX</w:t>
-      </w:r>
-      <w:proofErr w:type="spellEnd"/>
-      <w:r>
-        <w:t>.</w:t>
-      </w:r>
-    </w:p>
-    <w:p>
-      <w:pPr>
-        <w:jc w:val="both"/>
-      </w:pPr>
-    </w:p>
-    <w:p>
-      <w:pPr>
-        <w:jc w:val="both"/>
-        <w:rPr>
-          <w:color w:val="FF0000"/>
-        </w:rPr>
-      </w:pPr>
-      <w:proofErr w:type="spellStart"/>
-      <w:r>
-        <w:rPr>
-          <w:color w:val="FF0000"/>
-        </w:rPr>
-        <w:t>xxxxxTriggerfunktionxxxx</w:t>
-      </w:r>
-      <w:proofErr w:type="spellEnd"/>
-    </w:p>
-    <w:p/>
-    <w:p>
-      <w:r>
-        <w:br w:type="page"/>
-      </w:r>
-    </w:p>
-    <w:p>
-      <w:pPr>
-        <w:rPr>
-          <w:color w:val="FF0000"/>
-        </w:rPr>
-      </w:pPr>
-    </w:p>
-    <w:p>
-      <w:pPr>
-        <w:pStyle w:val="berschrift2"/>
-      </w:pPr>
-      <w:bookmarkStart w:id="273" w:name="_Toc153538124"/>
-      <w:bookmarkStart w:id="274" w:name="_Toc153713221"/>
-      <w:bookmarkStart w:id="275" w:name="_Toc151709272"/>
-      <w:bookmarkStart w:id="276" w:name="_Ref152938931"/>
-      <w:bookmarkStart w:id="277" w:name="_Ref152938948"/>
-      <w:r>
-        <w:t>Hardware-Komponenten Controller</w:t>
-      </w:r>
-      <w:bookmarkEnd w:id="273"/>
-      <w:bookmarkEnd w:id="274"/>
-    </w:p>
-    <w:p/>
-    <w:p>
-      <w:pPr>
-        <w:pStyle w:val="berschrift3"/>
-      </w:pPr>
-      <w:bookmarkStart w:id="278" w:name="_Toc151709270"/>
-      <w:bookmarkStart w:id="279" w:name="_Toc153538125"/>
-      <w:bookmarkStart w:id="280" w:name="_Toc153713222"/>
-      <w:proofErr w:type="spellStart"/>
-      <w:r>
         <w:t>xxxTriggerxxx</w:t>
       </w:r>
-      <w:bookmarkEnd w:id="278"/>
-      <w:bookmarkEnd w:id="279"/>
-      <w:bookmarkEnd w:id="280"/>
+      <w:bookmarkEnd w:id="282"/>
+      <w:bookmarkEnd w:id="283"/>
+      <w:bookmarkEnd w:id="284"/>
       <w:proofErr w:type="spellEnd"/>
     </w:p>
     <w:p/>
@@ -16771,15 +17113,15 @@
       <w:pPr>
         <w:pStyle w:val="berschrift3"/>
       </w:pPr>
-      <w:bookmarkStart w:id="281" w:name="_Toc151709271"/>
-      <w:bookmarkStart w:id="282" w:name="_Toc153538126"/>
-      <w:bookmarkStart w:id="283" w:name="_Toc153713223"/>
+      <w:bookmarkStart w:id="285" w:name="_Toc151709271"/>
+      <w:bookmarkStart w:id="286" w:name="_Toc153538126"/>
+      <w:bookmarkStart w:id="287" w:name="_Toc153713223"/>
       <w:r>
         <w:t>Joystick</w:t>
       </w:r>
-      <w:bookmarkEnd w:id="281"/>
-      <w:bookmarkEnd w:id="282"/>
-      <w:bookmarkEnd w:id="283"/>
+      <w:bookmarkEnd w:id="285"/>
+      <w:bookmarkEnd w:id="286"/>
+      <w:bookmarkEnd w:id="287"/>
     </w:p>
     <w:p/>
     <w:p>
@@ -16871,7 +17213,7 @@
         <w:pStyle w:val="Beschriftung"/>
         <w:jc w:val="center"/>
       </w:pPr>
-      <w:bookmarkStart w:id="284" w:name="_Toc153713169"/>
+      <w:bookmarkStart w:id="288" w:name="_Toc153713169"/>
       <w:r>
         <w:t xml:space="preserve">Abbildung </w:t>
       </w:r>
@@ -16899,7 +17241,7 @@
       <w:r>
         <w:t xml:space="preserve"> Joystick Schaltplan</w:t>
       </w:r>
-      <w:bookmarkEnd w:id="284"/>
+      <w:bookmarkEnd w:id="288"/>
     </w:p>
     <w:p/>
     <w:p>
@@ -16976,16 +17318,16 @@
       <w:pPr>
         <w:pStyle w:val="berschrift1"/>
       </w:pPr>
-      <w:bookmarkStart w:id="285" w:name="_Toc153538127"/>
-      <w:bookmarkStart w:id="286" w:name="_Toc153713224"/>
+      <w:bookmarkStart w:id="289" w:name="_Toc153538127"/>
+      <w:bookmarkStart w:id="290" w:name="_Toc153713224"/>
       <w:r>
         <w:t>Softwareentwicklung</w:t>
       </w:r>
-      <w:bookmarkEnd w:id="275"/>
-      <w:bookmarkEnd w:id="276"/>
-      <w:bookmarkEnd w:id="277"/>
-      <w:bookmarkEnd w:id="285"/>
-      <w:bookmarkEnd w:id="286"/>
+      <w:bookmarkEnd w:id="279"/>
+      <w:bookmarkEnd w:id="280"/>
+      <w:bookmarkEnd w:id="281"/>
+      <w:bookmarkEnd w:id="289"/>
+      <w:bookmarkEnd w:id="290"/>
       <w:r>
         <w:t xml:space="preserve"> </w:t>
       </w:r>
@@ -17082,102 +17424,102 @@
       <w:pPr>
         <w:pStyle w:val="berschrift2"/>
       </w:pPr>
-      <w:bookmarkStart w:id="287" w:name="_Toc151709273"/>
-      <w:bookmarkStart w:id="288" w:name="_Toc153538128"/>
-      <w:bookmarkStart w:id="289" w:name="_Toc153713225"/>
+      <w:bookmarkStart w:id="291" w:name="_Toc151709273"/>
+      <w:bookmarkStart w:id="292" w:name="_Toc153538128"/>
+      <w:bookmarkStart w:id="293" w:name="_Toc153713225"/>
       <w:r>
         <w:t>Konzept, Programmierung und Debugging</w:t>
       </w:r>
-      <w:bookmarkEnd w:id="287"/>
-      <w:bookmarkEnd w:id="288"/>
-      <w:bookmarkEnd w:id="289"/>
-    </w:p>
-    <w:p/>
-    <w:p>
-      <w:pPr>
-        <w:pStyle w:val="berschrift3"/>
-      </w:pPr>
-      <w:bookmarkStart w:id="290" w:name="_Toc153538129"/>
-      <w:bookmarkStart w:id="291" w:name="_Toc153713226"/>
-      <w:r>
-        <w:t>Konzept</w:t>
-      </w:r>
-      <w:bookmarkEnd w:id="290"/>
       <w:bookmarkEnd w:id="291"/>
-    </w:p>
-    <w:p/>
-    <w:p>
-      <w:pPr>
-        <w:rPr>
-          <w:color w:val="0070C0"/>
-        </w:rPr>
-      </w:pPr>
-      <w:r>
-        <w:rPr>
-          <w:color w:val="0070C0"/>
-        </w:rPr>
-        <w:t xml:space="preserve">Grundsätzlich beinhaltet das Projekt </w:t>
-      </w:r>
-      <w:r>
-        <w:rPr>
-          <w:color w:val="0070C0"/>
-        </w:rPr>
-        <w:t>zwei separate</w:t>
-      </w:r>
-      <w:r>
-        <w:rPr>
-          <w:color w:val="0070C0"/>
-        </w:rPr>
-        <w:t xml:space="preserve"> Codes die alle mit RF24 – Funkmodulen miteinander kommunizieren. Der Controller, welcher elektrische Komponente mithilfe von ADCs einliest und diese Daten an den Roboter weiterleitet. Dieser verwendet die Daten und entscheidet anhand dieser, wie die Motoren angesteuert werden sollen. </w:t>
-      </w:r>
-    </w:p>
-    <w:p/>
-    <w:p>
-      <w:pPr>
-        <w:pStyle w:val="berschrift3"/>
-      </w:pPr>
-      <w:bookmarkStart w:id="292" w:name="_Toc153538130"/>
-      <w:bookmarkStart w:id="293" w:name="_Toc153713227"/>
-      <w:r>
-        <w:t xml:space="preserve">Programmierung </w:t>
-      </w:r>
-      <w:r>
-        <w:t>und Debugging</w:t>
-      </w:r>
       <w:bookmarkEnd w:id="292"/>
       <w:bookmarkEnd w:id="293"/>
     </w:p>
     <w:p/>
     <w:p>
       <w:pPr>
-        <w:jc w:val="both"/>
-        <w:rPr>
-          <w:color w:val="00B050"/>
-        </w:rPr>
-      </w:pPr>
-      <w:r>
-        <w:rPr>
-          <w:color w:val="00B050"/>
-        </w:rPr>
-        <w:t>In diesem Kapitel wird der Style Guide definiert und die Weise, wie wir den Code hochladen und Textnachrichten vom µC bekommen erklärt. Der Roboter und Controller verwenden jeweils den atMega2560 und atMega328p µC. Das sind beides µC die für verschiedene Arduino Boards verwendet werden, weshalb für die Softwareentwicklung die gewöhnliche Arduino Umgebung verwendet werden kann. Ein gewöhnliches Arduino-Board wird mit einem USB – Kabel mit dem Computer verbunden. Ein zweiter µC ermöglicht „Serial over USB“ also eine (virtuelle) serielle Verbindung über die USB – Schnittstelle. Auf dem Arduino läuft ein Bootloader, ein kleines Programm welches beim Hochfahren des Arduinos startet, und das Programmieren über die Serielle Verbindung ermöglicht. Über diese können auch Debug – Nachrichten an den Computer übertragen werden. Wir haben allerdings weder den zweiten µC noch den Bootloader, da wir die µC direkt vom Händler kaufen. Deshalb mussten für Programmierung und Debugging andere Methoden verwendet werden, die folgend näher beschrieben werden.</w:t>
-      </w:r>
-    </w:p>
-    <w:p>
-      <w:pPr>
-        <w:jc w:val="both"/>
-      </w:pPr>
-    </w:p>
-    <w:p>
-      <w:pPr>
         <w:pStyle w:val="berschrift3"/>
       </w:pPr>
-      <w:bookmarkStart w:id="294" w:name="_Toc153538131"/>
-      <w:bookmarkStart w:id="295" w:name="_Toc153713228"/>
-      <w:r>
-        <w:t>In-System-Programming über SPI-Bus</w:t>
+      <w:bookmarkStart w:id="294" w:name="_Toc153538129"/>
+      <w:bookmarkStart w:id="295" w:name="_Toc153713226"/>
+      <w:r>
+        <w:t>Konzept</w:t>
       </w:r>
       <w:bookmarkEnd w:id="294"/>
       <w:bookmarkEnd w:id="295"/>
+    </w:p>
+    <w:p/>
+    <w:p>
+      <w:pPr>
+        <w:rPr>
+          <w:color w:val="0070C0"/>
+        </w:rPr>
+      </w:pPr>
+      <w:r>
+        <w:rPr>
+          <w:color w:val="0070C0"/>
+        </w:rPr>
+        <w:t xml:space="preserve">Grundsätzlich beinhaltet das Projekt </w:t>
+      </w:r>
+      <w:r>
+        <w:rPr>
+          <w:color w:val="0070C0"/>
+        </w:rPr>
+        <w:t>zwei separate</w:t>
+      </w:r>
+      <w:r>
+        <w:rPr>
+          <w:color w:val="0070C0"/>
+        </w:rPr>
+        <w:t xml:space="preserve"> Codes die alle mit RF24 – Funkmodulen miteinander kommunizieren. Der Controller, welcher elektrische Komponente mithilfe von ADCs einliest und diese Daten an den Roboter weiterleitet. Dieser verwendet die Daten und entscheidet anhand dieser, wie die Motoren angesteuert werden sollen. </w:t>
+      </w:r>
+    </w:p>
+    <w:p/>
+    <w:p>
+      <w:pPr>
+        <w:pStyle w:val="berschrift3"/>
+      </w:pPr>
+      <w:bookmarkStart w:id="296" w:name="_Toc153538130"/>
+      <w:bookmarkStart w:id="297" w:name="_Toc153713227"/>
+      <w:r>
+        <w:t xml:space="preserve">Programmierung </w:t>
+      </w:r>
+      <w:r>
+        <w:t>und Debugging</w:t>
+      </w:r>
+      <w:bookmarkEnd w:id="296"/>
+      <w:bookmarkEnd w:id="297"/>
+    </w:p>
+    <w:p/>
+    <w:p>
+      <w:pPr>
+        <w:jc w:val="both"/>
+        <w:rPr>
+          <w:color w:val="00B050"/>
+        </w:rPr>
+      </w:pPr>
+      <w:r>
+        <w:rPr>
+          <w:color w:val="00B050"/>
+        </w:rPr>
+        <w:t>In diesem Kapitel wird der Style Guide definiert und die Weise, wie wir den Code hochladen und Textnachrichten vom µC bekommen erklärt. Der Roboter und Controller verwenden jeweils den atMega2560 und atMega328p µC. Das sind beides µC die für verschiedene Arduino Boards verwendet werden, weshalb für die Softwareentwicklung die gewöhnliche Arduino Umgebung verwendet werden kann. Ein gewöhnliches Arduino-Board wird mit einem USB – Kabel mit dem Computer verbunden. Ein zweiter µC ermöglicht „Serial over USB“ also eine (virtuelle) serielle Verbindung über die USB – Schnittstelle. Auf dem Arduino läuft ein Bootloader, ein kleines Programm welches beim Hochfahren des Arduinos startet, und das Programmieren über die Serielle Verbindung ermöglicht. Über diese können auch Debug – Nachrichten an den Computer übertragen werden. Wir haben allerdings weder den zweiten µC noch den Bootloader, da wir die µC direkt vom Händler kaufen. Deshalb mussten für Programmierung und Debugging andere Methoden verwendet werden, die folgend näher beschrieben werden.</w:t>
+      </w:r>
+    </w:p>
+    <w:p>
+      <w:pPr>
+        <w:jc w:val="both"/>
+      </w:pPr>
+    </w:p>
+    <w:p>
+      <w:pPr>
+        <w:pStyle w:val="berschrift3"/>
+      </w:pPr>
+      <w:bookmarkStart w:id="298" w:name="_Toc153538131"/>
+      <w:bookmarkStart w:id="299" w:name="_Toc153713228"/>
+      <w:r>
+        <w:t>In-System-Programming über SPI-Bus</w:t>
+      </w:r>
+      <w:bookmarkEnd w:id="298"/>
+      <w:bookmarkEnd w:id="299"/>
     </w:p>
     <w:p/>
     <w:p>
@@ -17244,7 +17586,7 @@
         <w:pStyle w:val="Beschriftung"/>
         <w:jc w:val="center"/>
       </w:pPr>
-      <w:bookmarkStart w:id="296" w:name="_Toc153713170"/>
+      <w:bookmarkStart w:id="300" w:name="_Toc153713170"/>
       <w:r>
         <w:t xml:space="preserve">Abbildung </w:t>
       </w:r>
@@ -17275,7 +17617,7 @@
       <w:r>
         <w:t>Blockschaltbild In-System-Programming</w:t>
       </w:r>
-      <w:bookmarkEnd w:id="296"/>
+      <w:bookmarkEnd w:id="300"/>
     </w:p>
     <w:p>
       <w:pPr>
@@ -17363,7 +17705,7 @@
         <w:pStyle w:val="Beschriftung"/>
         <w:jc w:val="center"/>
       </w:pPr>
-      <w:bookmarkStart w:id="297" w:name="_Toc153713171"/>
+      <w:bookmarkStart w:id="301" w:name="_Toc153713171"/>
       <w:r>
         <w:t xml:space="preserve">Abbildung </w:t>
       </w:r>
@@ -17394,7 +17736,7 @@
       <w:r>
         <w:t>ICSP – Header der Arduinos</w:t>
       </w:r>
-      <w:bookmarkEnd w:id="297"/>
+      <w:bookmarkEnd w:id="301"/>
     </w:p>
     <w:p>
       <w:pPr>
@@ -17975,8 +18317,8 @@
       <w:pPr>
         <w:pStyle w:val="berschrift3"/>
       </w:pPr>
-      <w:bookmarkStart w:id="298" w:name="_Toc153538132"/>
-      <w:bookmarkStart w:id="299" w:name="_Toc153713229"/>
+      <w:bookmarkStart w:id="302" w:name="_Toc153538132"/>
+      <w:bookmarkStart w:id="303" w:name="_Toc153713229"/>
       <w:r>
         <w:rPr>
           <w:szCs w:val="32"/>
@@ -17986,8 +18328,8 @@
       <w:r>
         <w:t xml:space="preserve"> und Style – Guide</w:t>
       </w:r>
-      <w:bookmarkEnd w:id="298"/>
-      <w:bookmarkEnd w:id="299"/>
+      <w:bookmarkEnd w:id="302"/>
+      <w:bookmarkEnd w:id="303"/>
     </w:p>
     <w:p>
       <w:pPr>
@@ -18131,15 +18473,15 @@
       <w:pPr>
         <w:pStyle w:val="berschrift3"/>
       </w:pPr>
-      <w:bookmarkStart w:id="300" w:name="_Toc151709274"/>
-      <w:bookmarkStart w:id="301" w:name="_Toc153538133"/>
-      <w:bookmarkStart w:id="302" w:name="_Toc153713230"/>
+      <w:bookmarkStart w:id="304" w:name="_Toc151709274"/>
+      <w:bookmarkStart w:id="305" w:name="_Toc153538133"/>
+      <w:bookmarkStart w:id="306" w:name="_Toc153713230"/>
       <w:r>
         <w:t>Variablen- und Funktionsnamen</w:t>
       </w:r>
-      <w:bookmarkEnd w:id="300"/>
-      <w:bookmarkEnd w:id="301"/>
-      <w:bookmarkEnd w:id="302"/>
+      <w:bookmarkEnd w:id="304"/>
+      <w:bookmarkEnd w:id="305"/>
+      <w:bookmarkEnd w:id="306"/>
     </w:p>
     <w:p/>
     <w:p>
@@ -18422,18 +18764,18 @@
       <w:pPr>
         <w:pStyle w:val="berschrift2"/>
       </w:pPr>
-      <w:bookmarkStart w:id="303" w:name="_Toc151709275"/>
-      <w:bookmarkStart w:id="304" w:name="_Toc153538134"/>
-      <w:bookmarkStart w:id="305" w:name="_Toc153713231"/>
+      <w:bookmarkStart w:id="307" w:name="_Toc151709275"/>
+      <w:bookmarkStart w:id="308" w:name="_Toc153538134"/>
+      <w:bookmarkStart w:id="309" w:name="_Toc153713231"/>
       <w:r>
         <w:t xml:space="preserve">Software-Design </w:t>
       </w:r>
       <w:r>
         <w:t>Controller</w:t>
       </w:r>
-      <w:bookmarkEnd w:id="303"/>
-      <w:bookmarkEnd w:id="304"/>
-      <w:bookmarkEnd w:id="305"/>
+      <w:bookmarkEnd w:id="307"/>
+      <w:bookmarkEnd w:id="308"/>
+      <w:bookmarkEnd w:id="309"/>
     </w:p>
     <w:p/>
     <w:p>
@@ -18472,13 +18814,13 @@
       <w:pPr>
         <w:pStyle w:val="berschrift3"/>
       </w:pPr>
-      <w:bookmarkStart w:id="306" w:name="_Toc153538135"/>
-      <w:bookmarkStart w:id="307" w:name="_Toc153713232"/>
+      <w:bookmarkStart w:id="310" w:name="_Toc153538135"/>
+      <w:bookmarkStart w:id="311" w:name="_Toc153713232"/>
       <w:r>
         <w:t>Ansteuerung der Status-LED</w:t>
       </w:r>
-      <w:bookmarkEnd w:id="306"/>
-      <w:bookmarkEnd w:id="307"/>
+      <w:bookmarkEnd w:id="310"/>
+      <w:bookmarkEnd w:id="311"/>
     </w:p>
     <w:p/>
     <w:p>
@@ -18532,15 +18874,15 @@
       <w:pPr>
         <w:pStyle w:val="berschrift3"/>
       </w:pPr>
-      <w:bookmarkStart w:id="308" w:name="_Toc151709277"/>
-      <w:bookmarkStart w:id="309" w:name="_Toc153538136"/>
-      <w:bookmarkStart w:id="310" w:name="_Toc153713233"/>
+      <w:bookmarkStart w:id="312" w:name="_Toc151709277"/>
+      <w:bookmarkStart w:id="313" w:name="_Toc153538136"/>
+      <w:bookmarkStart w:id="314" w:name="_Toc153713233"/>
       <w:r>
         <w:t>Auslesen der Elektronik</w:t>
       </w:r>
-      <w:bookmarkEnd w:id="308"/>
-      <w:bookmarkEnd w:id="309"/>
-      <w:bookmarkEnd w:id="310"/>
+      <w:bookmarkEnd w:id="312"/>
+      <w:bookmarkEnd w:id="313"/>
+      <w:bookmarkEnd w:id="314"/>
     </w:p>
     <w:p/>
     <w:p>
@@ -18834,108 +19176,108 @@
       <w:pPr>
         <w:pStyle w:val="berschrift2"/>
       </w:pPr>
-      <w:bookmarkStart w:id="311" w:name="_Toc151709278"/>
-      <w:bookmarkStart w:id="312" w:name="_Toc153538137"/>
-      <w:bookmarkStart w:id="313" w:name="_Toc153713234"/>
+      <w:bookmarkStart w:id="315" w:name="_Toc151709278"/>
+      <w:bookmarkStart w:id="316" w:name="_Toc153538137"/>
+      <w:bookmarkStart w:id="317" w:name="_Toc153713234"/>
       <w:r>
         <w:t>Software-Design Roboter</w:t>
       </w:r>
-      <w:bookmarkEnd w:id="311"/>
-      <w:bookmarkEnd w:id="312"/>
-      <w:bookmarkEnd w:id="313"/>
-    </w:p>
-    <w:p/>
-    <w:p>
-      <w:pPr>
-        <w:rPr>
-          <w:color w:val="00B050"/>
-        </w:rPr>
-      </w:pPr>
-      <w:r>
-        <w:rPr>
-          <w:color w:val="00B050"/>
-        </w:rPr>
-        <w:t>In diesem Kapitel wird der Code des Roboters erklärt. Dieser soll Daten des Controllers empfangen, und mit diesen die Motoren ansteuern. Um den Status zu erkenn soll eine RGB-LED angesteuert werden.</w:t>
-      </w:r>
-    </w:p>
-    <w:p/>
-    <w:p>
-      <w:pPr>
-        <w:pStyle w:val="berschrift3"/>
-      </w:pPr>
-      <w:bookmarkStart w:id="314" w:name="_Toc153538138"/>
-      <w:bookmarkStart w:id="315" w:name="_Toc153713235"/>
-      <w:r>
-        <w:t>Ansteuerung der Status-LED</w:t>
-      </w:r>
-      <w:bookmarkEnd w:id="314"/>
       <w:bookmarkEnd w:id="315"/>
-    </w:p>
-    <w:p/>
-    <w:p>
-      <w:pPr>
-        <w:rPr>
-          <w:color w:val="00B050"/>
-        </w:rPr>
-      </w:pPr>
-      <w:r>
-        <w:rPr>
-          <w:color w:val="00B050"/>
-        </w:rPr>
-        <w:t xml:space="preserve">Die ersten Zeilen im Code des </w:t>
-      </w:r>
-      <w:r>
-        <w:rPr>
-          <w:rFonts w:cstheme="minorHAnsi"/>
-          <w:color w:val="00B050"/>
-        </w:rPr>
-        <w:t>µ</w:t>
-      </w:r>
-      <w:r>
-        <w:rPr>
-          <w:color w:val="00B050"/>
-        </w:rPr>
-        <w:t>C schalten die LED auf Rot. Das zeigt, das</w:t>
-      </w:r>
-      <w:r>
-        <w:rPr>
-          <w:color w:val="00B050"/>
-        </w:rPr>
-        <w:t>s</w:t>
-      </w:r>
-      <w:r>
-        <w:rPr>
-          <w:color w:val="00B050"/>
-        </w:rPr>
-        <w:t xml:space="preserve"> 1) der richtige Code hochgeladen ist und 2) da</w:t>
-      </w:r>
-      <w:r>
-        <w:rPr>
-          <w:color w:val="00B050"/>
-        </w:rPr>
-        <w:t>s</w:t>
-      </w:r>
-      <w:r>
-        <w:rPr>
-          <w:color w:val="00B050"/>
-        </w:rPr>
-        <w:t>s der Controller mit Strom versorgt ist. Danach wird das Funkmodul gestartet und es wird versucht, ein Paket vom Controller einzulesen. Ist das geschehen, blinkt die LED kurz auf und leuchtet dann konstant grün. Somit kann auf einem Blick erkannt werden, ob eine Verbindung hergestellt wurde.</w:t>
-      </w:r>
-    </w:p>
-    <w:p/>
-    <w:p>
-      <w:pPr>
-        <w:pStyle w:val="berschrift3"/>
-      </w:pPr>
-      <w:bookmarkStart w:id="316" w:name="_Toc151709279"/>
-      <w:bookmarkStart w:id="317" w:name="_Toc153538139"/>
-      <w:bookmarkStart w:id="318" w:name="_Toc153713236"/>
-      <w:r>
-        <w:t>Berechnung der Motorsteuerung</w:t>
-      </w:r>
       <w:bookmarkEnd w:id="316"/>
       <w:bookmarkEnd w:id="317"/>
+    </w:p>
+    <w:p/>
+    <w:p>
+      <w:pPr>
+        <w:rPr>
+          <w:color w:val="00B050"/>
+        </w:rPr>
+      </w:pPr>
+      <w:r>
+        <w:rPr>
+          <w:color w:val="00B050"/>
+        </w:rPr>
+        <w:t>In diesem Kapitel wird der Code des Roboters erklärt. Dieser soll Daten des Controllers empfangen, und mit diesen die Motoren ansteuern. Um den Status zu erkenn soll eine RGB-LED angesteuert werden.</w:t>
+      </w:r>
+    </w:p>
+    <w:p/>
+    <w:p>
+      <w:pPr>
+        <w:pStyle w:val="berschrift3"/>
+      </w:pPr>
+      <w:bookmarkStart w:id="318" w:name="_Toc153538138"/>
+      <w:bookmarkStart w:id="319" w:name="_Toc153713235"/>
+      <w:r>
+        <w:t>Ansteuerung der Status-LED</w:t>
+      </w:r>
       <w:bookmarkEnd w:id="318"/>
+      <w:bookmarkEnd w:id="319"/>
+    </w:p>
+    <w:p/>
+    <w:p>
+      <w:pPr>
+        <w:rPr>
+          <w:color w:val="00B050"/>
+        </w:rPr>
+      </w:pPr>
+      <w:r>
+        <w:rPr>
+          <w:color w:val="00B050"/>
+        </w:rPr>
+        <w:t xml:space="preserve">Die ersten Zeilen im Code des </w:t>
+      </w:r>
+      <w:r>
+        <w:rPr>
+          <w:rFonts w:cstheme="minorHAnsi"/>
+          <w:color w:val="00B050"/>
+        </w:rPr>
+        <w:t>µ</w:t>
+      </w:r>
+      <w:r>
+        <w:rPr>
+          <w:color w:val="00B050"/>
+        </w:rPr>
+        <w:t>C schalten die LED auf Rot. Das zeigt, das</w:t>
+      </w:r>
+      <w:r>
+        <w:rPr>
+          <w:color w:val="00B050"/>
+        </w:rPr>
+        <w:t>s</w:t>
+      </w:r>
+      <w:r>
+        <w:rPr>
+          <w:color w:val="00B050"/>
+        </w:rPr>
+        <w:t xml:space="preserve"> 1) der richtige Code hochgeladen ist und 2) da</w:t>
+      </w:r>
+      <w:r>
+        <w:rPr>
+          <w:color w:val="00B050"/>
+        </w:rPr>
+        <w:t>s</w:t>
+      </w:r>
+      <w:r>
+        <w:rPr>
+          <w:color w:val="00B050"/>
+        </w:rPr>
+        <w:t>s der Controller mit Strom versorgt ist. Danach wird das Funkmodul gestartet und es wird versucht, ein Paket vom Controller einzulesen. Ist das geschehen, blinkt die LED kurz auf und leuchtet dann konstant grün. Somit kann auf einem Blick erkannt werden, ob eine Verbindung hergestellt wurde.</w:t>
+      </w:r>
+    </w:p>
+    <w:p/>
+    <w:p>
+      <w:pPr>
+        <w:pStyle w:val="berschrift3"/>
+      </w:pPr>
+      <w:bookmarkStart w:id="320" w:name="_Toc151709279"/>
+      <w:bookmarkStart w:id="321" w:name="_Toc153538139"/>
+      <w:bookmarkStart w:id="322" w:name="_Toc153713236"/>
+      <w:r>
+        <w:t>Berechnung der Motorsteuerung</w:t>
+      </w:r>
+      <w:bookmarkEnd w:id="320"/>
+      <w:bookmarkEnd w:id="321"/>
+      <w:bookmarkEnd w:id="322"/>
     </w:p>
     <w:p/>
     <w:p>
@@ -19331,7 +19673,7 @@
         <w:pStyle w:val="Beschriftung"/>
         <w:jc w:val="center"/>
       </w:pPr>
-      <w:bookmarkStart w:id="319" w:name="_Toc153713172"/>
+      <w:bookmarkStart w:id="323" w:name="_Toc153713172"/>
       <w:r>
         <w:t xml:space="preserve">Abbildung </w:t>
       </w:r>
@@ -19370,7 +19712,7 @@
       <w:r>
         <w:t xml:space="preserve"> Werten</w:t>
       </w:r>
-      <w:bookmarkEnd w:id="319"/>
+      <w:bookmarkEnd w:id="323"/>
     </w:p>
     <w:p>
       <w:pPr>
@@ -19403,8 +19745,8 @@
         </w:rPr>
         <w:t xml:space="preserve"> bewegen. Die Anderen Positionen können mit einer ähnlichen Argumentation verstanden werden. Zwischen diesen Extrempositionen sollen die Variablen kontinuierlich und linear alle Zwischenwerte einnehmen. </w:t>
       </w:r>
-      <w:bookmarkStart w:id="320" w:name="_heading=h.1ksv4uv" w:colFirst="0" w:colLast="0"/>
-      <w:bookmarkEnd w:id="320"/>
+      <w:bookmarkStart w:id="324" w:name="_heading=h.1ksv4uv" w:colFirst="0" w:colLast="0"/>
+      <w:bookmarkEnd w:id="324"/>
       <w:r>
         <w:rPr>
           <w:color w:val="00B050"/>
@@ -20064,15 +20406,15 @@
       <w:pPr>
         <w:pStyle w:val="berschrift3"/>
       </w:pPr>
-      <w:bookmarkStart w:id="321" w:name="_Toc151709280"/>
-      <w:bookmarkStart w:id="322" w:name="_Toc153538140"/>
-      <w:bookmarkStart w:id="323" w:name="_Toc153713237"/>
+      <w:bookmarkStart w:id="325" w:name="_Toc151709280"/>
+      <w:bookmarkStart w:id="326" w:name="_Toc153538140"/>
+      <w:bookmarkStart w:id="327" w:name="_Toc153713237"/>
       <w:r>
         <w:t>Ansteuerung des Motorshields</w:t>
       </w:r>
-      <w:bookmarkEnd w:id="321"/>
-      <w:bookmarkEnd w:id="322"/>
-      <w:bookmarkEnd w:id="323"/>
+      <w:bookmarkEnd w:id="325"/>
+      <w:bookmarkEnd w:id="326"/>
+      <w:bookmarkEnd w:id="327"/>
       <w:r>
         <w:t xml:space="preserve"> </w:t>
       </w:r>
@@ -20468,15 +20810,15 @@
       <w:r>
         <w:t xml:space="preserve"> </w:t>
       </w:r>
-      <w:bookmarkStart w:id="324" w:name="_Toc151709281"/>
-      <w:bookmarkStart w:id="325" w:name="_Toc153538141"/>
-      <w:bookmarkStart w:id="326" w:name="_Toc153713238"/>
+      <w:bookmarkStart w:id="328" w:name="_Toc151709281"/>
+      <w:bookmarkStart w:id="329" w:name="_Toc153538141"/>
+      <w:bookmarkStart w:id="330" w:name="_Toc153713238"/>
       <w:r>
         <w:t>Gyroskop – Code</w:t>
       </w:r>
-      <w:bookmarkEnd w:id="324"/>
-      <w:bookmarkEnd w:id="325"/>
-      <w:bookmarkEnd w:id="326"/>
+      <w:bookmarkEnd w:id="328"/>
+      <w:bookmarkEnd w:id="329"/>
+      <w:bookmarkEnd w:id="330"/>
     </w:p>
     <w:p/>
     <w:p>
@@ -20535,7 +20877,7 @@
       <w:pPr>
         <w:pStyle w:val="Beschriftung"/>
       </w:pPr>
-      <w:bookmarkStart w:id="327" w:name="_Toc153713173"/>
+      <w:bookmarkStart w:id="331" w:name="_Toc153713173"/>
       <w:r>
         <w:t xml:space="preserve">Abbildung </w:t>
       </w:r>
@@ -20566,7 +20908,7 @@
       <w:r>
         <w:t>Setup- Code für das Gyroskop</w:t>
       </w:r>
-      <w:bookmarkEnd w:id="327"/>
+      <w:bookmarkEnd w:id="331"/>
     </w:p>
     <w:p/>
     <w:p>
@@ -20695,7 +21037,7 @@
         <w:pStyle w:val="Beschriftung"/>
         <w:jc w:val="both"/>
       </w:pPr>
-      <w:bookmarkStart w:id="328" w:name="_Toc153713174"/>
+      <w:bookmarkStart w:id="332" w:name="_Toc153713174"/>
       <w:r>
         <w:t xml:space="preserve">Abbildung </w:t>
       </w:r>
@@ -20726,7 +21068,7 @@
       <w:r>
         <w:t>Main-Loop für Gyroskop</w:t>
       </w:r>
-      <w:bookmarkEnd w:id="328"/>
+      <w:bookmarkEnd w:id="332"/>
     </w:p>
     <w:p/>
     <w:p>
@@ -20759,8 +21101,8 @@
       <w:pPr>
         <w:pStyle w:val="berschrift3"/>
       </w:pPr>
-      <w:bookmarkStart w:id="329" w:name="_Toc153538142"/>
-      <w:bookmarkStart w:id="330" w:name="_Toc153713239"/>
+      <w:bookmarkStart w:id="333" w:name="_Toc153538142"/>
+      <w:bookmarkStart w:id="334" w:name="_Toc153713239"/>
       <w:r>
         <w:t xml:space="preserve">Einstellen des </w:t>
       </w:r>
@@ -20772,8 +21114,8 @@
       <w:r>
         <w:t>-Timers</w:t>
       </w:r>
-      <w:bookmarkEnd w:id="329"/>
-      <w:bookmarkEnd w:id="330"/>
+      <w:bookmarkEnd w:id="333"/>
+      <w:bookmarkEnd w:id="334"/>
     </w:p>
     <w:p/>
     <w:p>
@@ -20811,9 +21153,9 @@
       <w:pPr>
         <w:pStyle w:val="berschrift3"/>
       </w:pPr>
-      <w:bookmarkStart w:id="331" w:name="_Toc151709282"/>
-      <w:bookmarkStart w:id="332" w:name="_Toc153538143"/>
-      <w:bookmarkStart w:id="333" w:name="_Toc153713240"/>
+      <w:bookmarkStart w:id="335" w:name="_Toc151709282"/>
+      <w:bookmarkStart w:id="336" w:name="_Toc153538143"/>
+      <w:bookmarkStart w:id="337" w:name="_Toc153713240"/>
       <w:r>
         <w:t>Debug</w:t>
       </w:r>
@@ -20829,9 +21171,9 @@
       <w:r>
         <w:t>Mode</w:t>
       </w:r>
-      <w:bookmarkEnd w:id="331"/>
-      <w:bookmarkEnd w:id="332"/>
-      <w:bookmarkEnd w:id="333"/>
+      <w:bookmarkEnd w:id="335"/>
+      <w:bookmarkEnd w:id="336"/>
+      <w:bookmarkEnd w:id="337"/>
     </w:p>
     <w:p/>
     <w:p>
@@ -21001,13 +21343,13 @@
       <w:pPr>
         <w:pStyle w:val="berschrift2"/>
       </w:pPr>
-      <w:bookmarkStart w:id="334" w:name="_Toc153538144"/>
-      <w:bookmarkStart w:id="335" w:name="_Toc153713241"/>
+      <w:bookmarkStart w:id="338" w:name="_Toc153538144"/>
+      <w:bookmarkStart w:id="339" w:name="_Toc153713241"/>
       <w:r>
         <w:t>Networking</w:t>
       </w:r>
-      <w:bookmarkEnd w:id="334"/>
-      <w:bookmarkEnd w:id="335"/>
+      <w:bookmarkEnd w:id="338"/>
+      <w:bookmarkEnd w:id="339"/>
     </w:p>
     <w:p/>
     <w:p>
@@ -21083,7 +21425,7 @@
         <w:pStyle w:val="Beschriftung"/>
         <w:jc w:val="center"/>
       </w:pPr>
-      <w:bookmarkStart w:id="336" w:name="_Toc153713175"/>
+      <w:bookmarkStart w:id="340" w:name="_Toc153713175"/>
       <w:r>
         <w:t xml:space="preserve">Abbildung </w:t>
       </w:r>
@@ -21111,7 +21453,7 @@
       <w:r>
         <w:t>: Blockschaltbild der Netzwerkarchitektur</w:t>
       </w:r>
-      <w:bookmarkEnd w:id="336"/>
+      <w:bookmarkEnd w:id="340"/>
     </w:p>
     <w:p/>
     <w:p>
@@ -21148,22 +21490,22 @@
           <w:numId w:val="0"/>
         </w:numPr>
       </w:pPr>
-      <w:bookmarkStart w:id="337" w:name="_heading=h.vfx5ax9r30wy"/>
-      <w:bookmarkEnd w:id="337"/>
+      <w:bookmarkStart w:id="341" w:name="_heading=h.vfx5ax9r30wy"/>
+      <w:bookmarkEnd w:id="341"/>
     </w:p>
     <w:p>
       <w:pPr>
         <w:pStyle w:val="berschrift3"/>
       </w:pPr>
-      <w:bookmarkStart w:id="338" w:name="_Ref151934769"/>
-      <w:bookmarkStart w:id="339" w:name="_Toc153538145"/>
-      <w:bookmarkStart w:id="340" w:name="_Toc153713242"/>
+      <w:bookmarkStart w:id="342" w:name="_Ref151934769"/>
+      <w:bookmarkStart w:id="343" w:name="_Toc153538145"/>
+      <w:bookmarkStart w:id="344" w:name="_Toc153713242"/>
       <w:r>
         <w:t>Initialisierung des Moduls</w:t>
       </w:r>
-      <w:bookmarkEnd w:id="338"/>
-      <w:bookmarkEnd w:id="339"/>
-      <w:bookmarkEnd w:id="340"/>
+      <w:bookmarkEnd w:id="342"/>
+      <w:bookmarkEnd w:id="343"/>
+      <w:bookmarkEnd w:id="344"/>
     </w:p>
     <w:p/>
     <w:p>
@@ -21527,8 +21869,8 @@
           <w:rFonts w:ascii="Calibri" w:eastAsia="Calibri" w:hAnsi="Calibri" w:cs="Calibri"/>
         </w:rPr>
       </w:pPr>
-      <w:bookmarkStart w:id="341" w:name="_heading=h.4fxxu272u0kj"/>
-      <w:bookmarkEnd w:id="341"/>
+      <w:bookmarkStart w:id="345" w:name="_heading=h.4fxxu272u0kj"/>
+      <w:bookmarkEnd w:id="345"/>
       <w:r>
         <w:t xml:space="preserve">(XXX Quelle: </w:t>
       </w:r>
@@ -21549,17 +21891,17 @@
       <w:pPr>
         <w:pStyle w:val="berschrift3"/>
       </w:pPr>
-      <w:bookmarkStart w:id="342" w:name="_heading=h.49x2ik5"/>
-      <w:bookmarkStart w:id="343" w:name="_Ref151934668"/>
-      <w:bookmarkStart w:id="344" w:name="_Toc153538146"/>
-      <w:bookmarkStart w:id="345" w:name="_Toc153713243"/>
-      <w:bookmarkEnd w:id="342"/>
+      <w:bookmarkStart w:id="346" w:name="_heading=h.49x2ik5"/>
+      <w:bookmarkStart w:id="347" w:name="_Ref151934668"/>
+      <w:bookmarkStart w:id="348" w:name="_Toc153538146"/>
+      <w:bookmarkStart w:id="349" w:name="_Toc153713243"/>
+      <w:bookmarkEnd w:id="346"/>
       <w:r>
         <w:t>Standard – Datenpakete</w:t>
       </w:r>
-      <w:bookmarkEnd w:id="343"/>
-      <w:bookmarkEnd w:id="344"/>
-      <w:bookmarkEnd w:id="345"/>
+      <w:bookmarkEnd w:id="347"/>
+      <w:bookmarkEnd w:id="348"/>
+      <w:bookmarkEnd w:id="349"/>
     </w:p>
     <w:p/>
     <w:p>
@@ -21702,16 +22044,16 @@
       <w:pPr>
         <w:pStyle w:val="berschrift1"/>
       </w:pPr>
-      <w:bookmarkStart w:id="346" w:name="_Toc151709283"/>
-      <w:bookmarkStart w:id="347" w:name="_Toc153538147"/>
-      <w:bookmarkStart w:id="348" w:name="_Toc153713244"/>
+      <w:bookmarkStart w:id="350" w:name="_Toc151709283"/>
+      <w:bookmarkStart w:id="351" w:name="_Toc153538147"/>
+      <w:bookmarkStart w:id="352" w:name="_Toc153713244"/>
       <w:r>
         <w:lastRenderedPageBreak/>
         <w:t>Projektmanagement</w:t>
       </w:r>
-      <w:bookmarkEnd w:id="346"/>
-      <w:bookmarkEnd w:id="347"/>
-      <w:bookmarkEnd w:id="348"/>
+      <w:bookmarkEnd w:id="350"/>
+      <w:bookmarkEnd w:id="351"/>
+      <w:bookmarkEnd w:id="352"/>
       <w:r>
         <w:t xml:space="preserve"> </w:t>
       </w:r>
@@ -21728,30 +22070,30 @@
       <w:pPr>
         <w:pStyle w:val="berschrift1"/>
       </w:pPr>
-      <w:bookmarkStart w:id="349" w:name="_Toc151709285"/>
-      <w:bookmarkStart w:id="350" w:name="_Toc153538148"/>
-      <w:bookmarkStart w:id="351" w:name="_Toc153713245"/>
+      <w:bookmarkStart w:id="353" w:name="_Toc151709285"/>
+      <w:bookmarkStart w:id="354" w:name="_Toc153538148"/>
+      <w:bookmarkStart w:id="355" w:name="_Toc153713245"/>
       <w:r>
         <w:t>Bedienungsanleitung</w:t>
       </w:r>
-      <w:bookmarkEnd w:id="349"/>
-      <w:bookmarkEnd w:id="350"/>
-      <w:bookmarkEnd w:id="351"/>
-    </w:p>
-    <w:p/>
-    <w:p>
-      <w:pPr>
-        <w:pStyle w:val="berschrift1"/>
-      </w:pPr>
-      <w:bookmarkStart w:id="352" w:name="_Toc151709287"/>
-      <w:bookmarkStart w:id="353" w:name="_Toc153538149"/>
-      <w:bookmarkStart w:id="354" w:name="_Toc153713246"/>
-      <w:r>
-        <w:t>Finale Ergebnisse</w:t>
-      </w:r>
-      <w:bookmarkEnd w:id="352"/>
       <w:bookmarkEnd w:id="353"/>
       <w:bookmarkEnd w:id="354"/>
+      <w:bookmarkEnd w:id="355"/>
+    </w:p>
+    <w:p/>
+    <w:p>
+      <w:pPr>
+        <w:pStyle w:val="berschrift1"/>
+      </w:pPr>
+      <w:bookmarkStart w:id="356" w:name="_Toc151709287"/>
+      <w:bookmarkStart w:id="357" w:name="_Toc153538149"/>
+      <w:bookmarkStart w:id="358" w:name="_Toc153713246"/>
+      <w:r>
+        <w:t>Finale Ergebnisse</w:t>
+      </w:r>
+      <w:bookmarkEnd w:id="356"/>
+      <w:bookmarkEnd w:id="357"/>
+      <w:bookmarkEnd w:id="358"/>
       <w:r>
         <w:t xml:space="preserve"> </w:t>
       </w:r>
@@ -21762,15 +22104,15 @@
       <w:pPr>
         <w:pStyle w:val="berschrift1"/>
       </w:pPr>
-      <w:bookmarkStart w:id="355" w:name="_Toc151709289"/>
-      <w:bookmarkStart w:id="356" w:name="_Toc153538150"/>
-      <w:bookmarkStart w:id="357" w:name="_Toc153713247"/>
+      <w:bookmarkStart w:id="359" w:name="_Toc151709289"/>
+      <w:bookmarkStart w:id="360" w:name="_Toc153538150"/>
+      <w:bookmarkStart w:id="361" w:name="_Toc153713247"/>
       <w:r>
         <w:t>Tabellen und Abbildungsverzeichnis</w:t>
       </w:r>
-      <w:bookmarkEnd w:id="355"/>
-      <w:bookmarkEnd w:id="356"/>
-      <w:bookmarkEnd w:id="357"/>
+      <w:bookmarkEnd w:id="359"/>
+      <w:bookmarkEnd w:id="360"/>
+      <w:bookmarkEnd w:id="361"/>
       <w:r>
         <w:t xml:space="preserve"> </w:t>
       </w:r>
@@ -23847,15 +24189,15 @@
       <w:pPr>
         <w:pStyle w:val="berschrift1"/>
       </w:pPr>
-      <w:bookmarkStart w:id="358" w:name="_Toc151709291"/>
-      <w:bookmarkStart w:id="359" w:name="_Toc153538151"/>
-      <w:bookmarkStart w:id="360" w:name="_Toc153713248"/>
+      <w:bookmarkStart w:id="362" w:name="_Toc151709291"/>
+      <w:bookmarkStart w:id="363" w:name="_Toc153538151"/>
+      <w:bookmarkStart w:id="364" w:name="_Toc153713248"/>
       <w:r>
         <w:t>Literaturverzeichnis und Quellenangaben</w:t>
       </w:r>
-      <w:bookmarkEnd w:id="358"/>
-      <w:bookmarkEnd w:id="359"/>
-      <w:bookmarkEnd w:id="360"/>
+      <w:bookmarkEnd w:id="362"/>
+      <w:bookmarkEnd w:id="363"/>
+      <w:bookmarkEnd w:id="364"/>
       <w:r>
         <w:t xml:space="preserve"> </w:t>
       </w:r>
@@ -23867,81 +24209,81 @@
       <w:pPr>
         <w:pStyle w:val="berschrift1"/>
       </w:pPr>
-      <w:bookmarkStart w:id="361" w:name="_Toc151709293"/>
-      <w:bookmarkStart w:id="362" w:name="_Toc153538152"/>
-      <w:bookmarkStart w:id="363" w:name="_Toc153713249"/>
+      <w:bookmarkStart w:id="365" w:name="_Toc151709293"/>
+      <w:bookmarkStart w:id="366" w:name="_Toc153538152"/>
+      <w:bookmarkStart w:id="367" w:name="_Toc153713249"/>
       <w:r>
         <w:lastRenderedPageBreak/>
         <w:t>Anhänge</w:t>
       </w:r>
-      <w:bookmarkEnd w:id="361"/>
-      <w:bookmarkEnd w:id="362"/>
-      <w:bookmarkEnd w:id="363"/>
-    </w:p>
-    <w:p/>
-    <w:p>
-      <w:pPr>
-        <w:pStyle w:val="berschrift1"/>
-      </w:pPr>
-      <w:bookmarkStart w:id="364" w:name="_Toc151709294"/>
-      <w:bookmarkStart w:id="365" w:name="_Toc153538153"/>
-      <w:bookmarkStart w:id="366" w:name="_Toc153713250"/>
-      <w:r>
-        <w:t>3D-Modelle und Konstruktionszeichnungen</w:t>
-      </w:r>
-      <w:bookmarkEnd w:id="364"/>
       <w:bookmarkEnd w:id="365"/>
       <w:bookmarkEnd w:id="366"/>
+      <w:bookmarkEnd w:id="367"/>
     </w:p>
     <w:p/>
     <w:p>
       <w:pPr>
         <w:pStyle w:val="berschrift1"/>
       </w:pPr>
-      <w:bookmarkStart w:id="367" w:name="_Toc151709296"/>
-      <w:bookmarkStart w:id="368" w:name="_Toc153538154"/>
-      <w:bookmarkStart w:id="369" w:name="_Toc153713251"/>
-      <w:r>
-        <w:t>Schaltpläne und PCB Designs</w:t>
-      </w:r>
-      <w:bookmarkEnd w:id="367"/>
+      <w:bookmarkStart w:id="368" w:name="_Toc151709294"/>
+      <w:bookmarkStart w:id="369" w:name="_Toc153538153"/>
+      <w:bookmarkStart w:id="370" w:name="_Toc153713250"/>
+      <w:r>
+        <w:t>3D-Modelle und Konstruktionszeichnungen</w:t>
+      </w:r>
       <w:bookmarkEnd w:id="368"/>
       <w:bookmarkEnd w:id="369"/>
+      <w:bookmarkEnd w:id="370"/>
     </w:p>
     <w:p/>
     <w:p>
       <w:pPr>
         <w:pStyle w:val="berschrift1"/>
       </w:pPr>
-      <w:bookmarkStart w:id="370" w:name="_Toc151709298"/>
-      <w:bookmarkStart w:id="371" w:name="_Toc153538155"/>
-      <w:bookmarkStart w:id="372" w:name="_Toc153713252"/>
-      <w:r>
-        <w:t>Programm-Codes</w:t>
-      </w:r>
-      <w:bookmarkEnd w:id="370"/>
+      <w:bookmarkStart w:id="371" w:name="_Toc151709296"/>
+      <w:bookmarkStart w:id="372" w:name="_Toc153538154"/>
+      <w:bookmarkStart w:id="373" w:name="_Toc153713251"/>
+      <w:r>
+        <w:t>Schaltpläne und PCB Designs</w:t>
+      </w:r>
       <w:bookmarkEnd w:id="371"/>
       <w:bookmarkEnd w:id="372"/>
+      <w:bookmarkEnd w:id="373"/>
     </w:p>
     <w:p/>
     <w:p>
       <w:pPr>
         <w:pStyle w:val="berschrift1"/>
       </w:pPr>
-      <w:bookmarkStart w:id="373" w:name="_Toc151709300"/>
-      <w:bookmarkStart w:id="374" w:name="_Toc153538156"/>
-      <w:bookmarkStart w:id="375" w:name="_Toc153713253"/>
-      <w:proofErr w:type="spellStart"/>
-      <w:r>
-        <w:t>Mess</w:t>
-      </w:r>
-      <w:proofErr w:type="spellEnd"/>
-      <w:r>
-        <w:t xml:space="preserve"> &amp; Labor-Protokolle</w:t>
-      </w:r>
-      <w:bookmarkEnd w:id="373"/>
+      <w:bookmarkStart w:id="374" w:name="_Toc151709298"/>
+      <w:bookmarkStart w:id="375" w:name="_Toc153538155"/>
+      <w:bookmarkStart w:id="376" w:name="_Toc153713252"/>
+      <w:r>
+        <w:t>Programm-Codes</w:t>
+      </w:r>
       <w:bookmarkEnd w:id="374"/>
       <w:bookmarkEnd w:id="375"/>
+      <w:bookmarkEnd w:id="376"/>
+    </w:p>
+    <w:p/>
+    <w:p>
+      <w:pPr>
+        <w:pStyle w:val="berschrift1"/>
+      </w:pPr>
+      <w:bookmarkStart w:id="377" w:name="_Toc151709300"/>
+      <w:bookmarkStart w:id="378" w:name="_Toc153538156"/>
+      <w:bookmarkStart w:id="379" w:name="_Toc153713253"/>
+      <w:proofErr w:type="spellStart"/>
+      <w:r>
+        <w:t>Mess</w:t>
+      </w:r>
+      <w:proofErr w:type="spellEnd"/>
+      <w:r>
+        <w:t xml:space="preserve"> &amp; Labor-Protokolle</w:t>
+      </w:r>
+      <w:bookmarkEnd w:id="377"/>
+      <w:bookmarkEnd w:id="378"/>
+      <w:bookmarkEnd w:id="379"/>
     </w:p>
     <w:p/>
     <w:p/>
@@ -27982,17 +28324,6 @@
 </file>
 
 <file path=customXml/item1.xml><?xml version="1.0" encoding="utf-8"?>
-<p:properties xmlns:p="http://schemas.microsoft.com/office/2006/metadata/properties" xmlns:xsi="http://www.w3.org/2001/XMLSchema-instance" xmlns:pc="http://schemas.microsoft.com/office/infopath/2007/PartnerControls">
-  <documentManagement>
-    <lcf76f155ced4ddcb4097134ff3c332f xmlns="d3944356-5a6d-41b6-9f6f-9c37985dde8f">
-      <Terms xmlns="http://schemas.microsoft.com/office/infopath/2007/PartnerControls"/>
-    </lcf76f155ced4ddcb4097134ff3c332f>
-    <TaxCatchAll xmlns="5ce060ae-49e9-4f9f-8297-49ec986b854f" xsi:nil="true"/>
-  </documentManagement>
-</p:properties>
-</file>
-
-<file path=customXml/item2.xml><?xml version="1.0" encoding="utf-8"?>
 <?mso-contentType ?>
 <FormTemplates xmlns="http://schemas.microsoft.com/sharepoint/v3/contenttype/forms">
   <Display>DocumentLibraryForm</Display>
@@ -28001,11 +28332,7 @@
 </FormTemplates>
 </file>
 
-<file path=customXml/item3.xml><?xml version="1.0" encoding="utf-8"?>
-<b:Sources xmlns:b="http://schemas.openxmlformats.org/officeDocument/2006/bibliography" xmlns="http://schemas.openxmlformats.org/officeDocument/2006/bibliography" SelectedStyle="\APASixthEditionOfficeOnline.xsl" StyleName="APA" Version="6"/>
-</file>
-
-<file path=customXml/item4.xml><?xml version="1.0" encoding="utf-8"?>
+<file path=customXml/item2.xml><?xml version="1.0" encoding="utf-8"?>
 <ct:contentTypeSchema xmlns:ct="http://schemas.microsoft.com/office/2006/metadata/contentType" xmlns:ma="http://schemas.microsoft.com/office/2006/metadata/properties/metaAttributes" ct:_="" ma:_="" ma:contentTypeName="Dokument" ma:contentTypeID="0x0101003B2630B3F9E8B345BC0C3AAC54F2BB6F" ma:contentTypeVersion="10" ma:contentTypeDescription="Ein neues Dokument erstellen." ma:contentTypeScope="" ma:versionID="eb097e02e79bd320963492a639b09bf6">
   <xsd:schema xmlns:xsd="http://www.w3.org/2001/XMLSchema" xmlns:xs="http://www.w3.org/2001/XMLSchema" xmlns:p="http://schemas.microsoft.com/office/2006/metadata/properties" xmlns:ns2="d3944356-5a6d-41b6-9f6f-9c37985dde8f" xmlns:ns3="5ce060ae-49e9-4f9f-8297-49ec986b854f" targetNamespace="http://schemas.microsoft.com/office/2006/metadata/properties" ma:root="true" ma:fieldsID="7563e8abd760854a208966c51d528d2a" ns2:_="" ns3:_="">
     <xsd:import namespace="d3944356-5a6d-41b6-9f6f-9c37985dde8f"/>
@@ -28210,18 +28537,22 @@
 </ct:contentTypeSchema>
 </file>
 
-<file path=customXml/itemProps1.xml><?xml version="1.0" encoding="utf-8"?>
-<ds:datastoreItem xmlns:ds="http://schemas.openxmlformats.org/officeDocument/2006/customXml" ds:itemID="{B95400BB-7E79-4759-BDDC-14752E8875DE}">
-  <ds:schemaRefs>
-    <ds:schemaRef ds:uri="http://schemas.microsoft.com/office/2006/metadata/properties"/>
-    <ds:schemaRef ds:uri="http://schemas.microsoft.com/office/infopath/2007/PartnerControls"/>
-    <ds:schemaRef ds:uri="d3944356-5a6d-41b6-9f6f-9c37985dde8f"/>
-    <ds:schemaRef ds:uri="5ce060ae-49e9-4f9f-8297-49ec986b854f"/>
-  </ds:schemaRefs>
-</ds:datastoreItem>
+<file path=customXml/item3.xml><?xml version="1.0" encoding="utf-8"?>
+<b:Sources xmlns:b="http://schemas.openxmlformats.org/officeDocument/2006/bibliography" xmlns="http://schemas.openxmlformats.org/officeDocument/2006/bibliography" SelectedStyle="\APASixthEditionOfficeOnline.xsl" StyleName="APA" Version="6"/>
 </file>
 
-<file path=customXml/itemProps2.xml><?xml version="1.0" encoding="utf-8"?>
+<file path=customXml/item4.xml><?xml version="1.0" encoding="utf-8"?>
+<p:properties xmlns:p="http://schemas.microsoft.com/office/2006/metadata/properties" xmlns:xsi="http://www.w3.org/2001/XMLSchema-instance" xmlns:pc="http://schemas.microsoft.com/office/infopath/2007/PartnerControls">
+  <documentManagement>
+    <lcf76f155ced4ddcb4097134ff3c332f xmlns="d3944356-5a6d-41b6-9f6f-9c37985dde8f">
+      <Terms xmlns="http://schemas.microsoft.com/office/infopath/2007/PartnerControls"/>
+    </lcf76f155ced4ddcb4097134ff3c332f>
+    <TaxCatchAll xmlns="5ce060ae-49e9-4f9f-8297-49ec986b854f" xsi:nil="true"/>
+  </documentManagement>
+</p:properties>
+</file>
+
+<file path=customXml/itemProps1.xml><?xml version="1.0" encoding="utf-8"?>
 <ds:datastoreItem xmlns:ds="http://schemas.openxmlformats.org/officeDocument/2006/customXml" ds:itemID="{FC787B45-BF53-4DDE-A686-AC1D04EE5EDB}">
   <ds:schemaRefs>
     <ds:schemaRef ds:uri="http://schemas.microsoft.com/sharepoint/v3/contenttype/forms"/>
@@ -28229,15 +28560,7 @@
 </ds:datastoreItem>
 </file>
 
-<file path=customXml/itemProps3.xml><?xml version="1.0" encoding="utf-8"?>
-<ds:datastoreItem xmlns:ds="http://schemas.openxmlformats.org/officeDocument/2006/customXml" ds:itemID="{5B43BA24-DB0A-4F09-8E5A-FCD6E4D832F3}">
-  <ds:schemaRefs>
-    <ds:schemaRef ds:uri="http://schemas.openxmlformats.org/officeDocument/2006/bibliography"/>
-  </ds:schemaRefs>
-</ds:datastoreItem>
-</file>
-
-<file path=customXml/itemProps4.xml><?xml version="1.0" encoding="utf-8"?>
+<file path=customXml/itemProps2.xml><?xml version="1.0" encoding="utf-8"?>
 <ds:datastoreItem xmlns:ds="http://schemas.openxmlformats.org/officeDocument/2006/customXml" ds:itemID="{86AB4034-967C-4045-A9BD-AD348C403A05}">
   <ds:schemaRefs>
     <ds:schemaRef ds:uri="http://schemas.microsoft.com/office/2006/metadata/contentType"/>
@@ -28254,4 +28577,23 @@
     <ds:schemaRef ds:uri="http://schemas.microsoft.com/internal/obd"/>
   </ds:schemaRefs>
 </ds:datastoreItem>
+</file>
+
+<file path=customXml/itemProps3.xml><?xml version="1.0" encoding="utf-8"?>
+<ds:datastoreItem xmlns:ds="http://schemas.openxmlformats.org/officeDocument/2006/customXml" ds:itemID="{5B43BA24-DB0A-4F09-8E5A-FCD6E4D832F3}">
+  <ds:schemaRefs>
+    <ds:schemaRef ds:uri="http://schemas.openxmlformats.org/officeDocument/2006/bibliography"/>
+  </ds:schemaRefs>
+</ds:datastoreItem>
+</file>
+
+<file path=customXml/itemProps4.xml><?xml version="1.0" encoding="utf-8"?>
+<ds:datastoreItem xmlns:ds="http://schemas.openxmlformats.org/officeDocument/2006/customXml" ds:itemID="{B95400BB-7E79-4759-BDDC-14752E8875DE}">
+  <ds:schemaRefs>
+    <ds:schemaRef ds:uri="http://schemas.microsoft.com/office/2006/metadata/properties"/>
+    <ds:schemaRef ds:uri="http://schemas.microsoft.com/office/infopath/2007/PartnerControls"/>
+    <ds:schemaRef ds:uri="d3944356-5a6d-41b6-9f6f-9c37985dde8f"/>
+    <ds:schemaRef ds:uri="5ce060ae-49e9-4f9f-8297-49ec986b854f"/>
+  </ds:schemaRefs>
+</ds:datastoreItem>
 </file>
</xml_diff>